<commit_message>
Uploading Merging and Cleaning Explanations
</commit_message>
<xml_diff>
--- a/part2_exploratory_analysis/Data merging cleaning basic analysis writeup.docx
+++ b/part2_exploratory_analysis/Data merging cleaning basic analysis writeup.docx
@@ -1,8 +1,9 @@
 
 <file path=word/document.xml><?xml version="1.0" encoding="utf-8"?>
-<w:document xmlns:wpc="http://schemas.microsoft.com/office/word/2010/wordprocessingCanvas" xmlns:mo="http://schemas.microsoft.com/office/mac/office/2008/main" xmlns:mc="http://schemas.openxmlformats.org/markup-compatibility/2006" xmlns:mv="urn:schemas-microsoft-com:mac:vml" xmlns:o="urn:schemas-microsoft-com:office:office" xmlns:r="http://schemas.openxmlformats.org/officeDocument/2006/relationships" xmlns:m="http://schemas.openxmlformats.org/officeDocument/2006/math" xmlns:v="urn:schemas-microsoft-com:vml" xmlns:wp14="http://schemas.microsoft.com/office/word/2010/wordprocessingDrawing" xmlns:wp="http://schemas.openxmlformats.org/drawingml/2006/wordprocessingDrawing" xmlns:w10="urn:schemas-microsoft-com:office:word" xmlns:w="http://schemas.openxmlformats.org/wordprocessingml/2006/main" xmlns:w14="http://schemas.microsoft.com/office/word/2010/wordml" xmlns:w15="http://schemas.microsoft.com/office/word/2012/wordml" xmlns:wpg="http://schemas.microsoft.com/office/word/2010/wordprocessingGroup" xmlns:wpi="http://schemas.microsoft.com/office/word/2010/wordprocessingInk" xmlns:wne="http://schemas.microsoft.com/office/word/2006/wordml" xmlns:wps="http://schemas.microsoft.com/office/word/2010/wordprocessingShape" mc:Ignorable="w14 w15 wp14">
+<w:document xmlns:wpc="http://schemas.microsoft.com/office/word/2010/wordprocessingCanvas" xmlns:mc="http://schemas.openxmlformats.org/markup-compatibility/2006" xmlns:o="urn:schemas-microsoft-com:office:office" xmlns:r="http://schemas.openxmlformats.org/officeDocument/2006/relationships" xmlns:m="http://schemas.openxmlformats.org/officeDocument/2006/math" xmlns:v="urn:schemas-microsoft-com:vml" xmlns:wp14="http://schemas.microsoft.com/office/word/2010/wordprocessingDrawing" xmlns:wp="http://schemas.openxmlformats.org/drawingml/2006/wordprocessingDrawing" xmlns:w10="urn:schemas-microsoft-com:office:word" xmlns:w="http://schemas.openxmlformats.org/wordprocessingml/2006/main" xmlns:w14="http://schemas.microsoft.com/office/word/2010/wordml" xmlns:wpg="http://schemas.microsoft.com/office/word/2010/wordprocessingGroup" xmlns:wpi="http://schemas.microsoft.com/office/word/2010/wordprocessingInk" xmlns:wne="http://schemas.microsoft.com/office/word/2006/wordml" xmlns:wps="http://schemas.microsoft.com/office/word/2010/wordprocessingShape" mc:Ignorable="w14 wp14">
   <w:body>
     <w:p>
+      <w:commentRangeStart w:id="0"/>
       <w:r>
         <w:t xml:space="preserve">Data </w:t>
       </w:r>
@@ -12,37 +13,241 @@
     </w:p>
     <w:p>
       <w:r>
-        <w:t xml:space="preserve">John cleaned, merged FEC data, cleaned and combined </w:t>
+        <w:t>We were left with a number of datasets after Project 1:</w:t>
       </w:r>
-      <w:proofErr w:type="spellStart"/>
+    </w:p>
+    <w:p>
+      <w:pPr>
+        <w:pStyle w:val="ListParagraph"/>
+        <w:numPr>
+          <w:ilvl w:val="0"/>
+          <w:numId w:val="1"/>
+        </w:numPr>
+      </w:pPr>
       <w:r>
-        <w:t>NYTimes</w:t>
+        <w:t>Election Results (From N</w:t>
       </w:r>
-      <w:proofErr w:type="spellEnd"/>
       <w:r>
-        <w:t xml:space="preserve"> data with FEC. He also cleaned and merged the </w:t>
+        <w:t xml:space="preserve">ew </w:t>
       </w:r>
-      <w:proofErr w:type="spellStart"/>
       <w:r>
-        <w:t>OpenSecrets</w:t>
+        <w:t>Y</w:t>
       </w:r>
-      <w:proofErr w:type="spellEnd"/>
       <w:r>
-        <w:t xml:space="preserve"> files. </w:t>
+        <w:t xml:space="preserve">ork </w:t>
+      </w:r>
+      <w:r>
+        <w:t xml:space="preserve">Times </w:t>
+      </w:r>
+      <w:r>
+        <w:t xml:space="preserve">(NYT) </w:t>
+      </w:r>
+      <w:r>
+        <w:t xml:space="preserve">and </w:t>
+      </w:r>
+      <w:r>
+        <w:t>Federal Elections Commission</w:t>
+      </w:r>
+      <w:r>
+        <w:t xml:space="preserve"> (FEC)</w:t>
+      </w:r>
+      <w:r>
+        <w:t>)</w:t>
+      </w:r>
+    </w:p>
+    <w:p>
+      <w:pPr>
+        <w:pStyle w:val="ListParagraph"/>
+        <w:numPr>
+          <w:ilvl w:val="1"/>
+          <w:numId w:val="1"/>
+        </w:numPr>
+      </w:pPr>
+      <w:r>
+        <w:t>FEC 2004</w:t>
+      </w:r>
+    </w:p>
+    <w:p>
+      <w:pPr>
+        <w:pStyle w:val="ListParagraph"/>
+        <w:numPr>
+          <w:ilvl w:val="1"/>
+          <w:numId w:val="1"/>
+        </w:numPr>
+      </w:pPr>
+      <w:r>
+        <w:t>FEC 2006</w:t>
+      </w:r>
+    </w:p>
+    <w:p>
+      <w:pPr>
+        <w:pStyle w:val="ListParagraph"/>
+        <w:numPr>
+          <w:ilvl w:val="1"/>
+          <w:numId w:val="1"/>
+        </w:numPr>
+      </w:pPr>
+      <w:r>
+        <w:t>FEC 2008</w:t>
+      </w:r>
+    </w:p>
+    <w:p>
+      <w:pPr>
+        <w:pStyle w:val="ListParagraph"/>
+        <w:numPr>
+          <w:ilvl w:val="1"/>
+          <w:numId w:val="1"/>
+        </w:numPr>
+      </w:pPr>
+      <w:r>
+        <w:t>FEC 2010</w:t>
+      </w:r>
+    </w:p>
+    <w:p>
+      <w:pPr>
+        <w:pStyle w:val="ListParagraph"/>
+        <w:numPr>
+          <w:ilvl w:val="1"/>
+          <w:numId w:val="1"/>
+        </w:numPr>
+      </w:pPr>
+      <w:r>
+        <w:t>FEC 2012</w:t>
+      </w:r>
+    </w:p>
+    <w:p>
+      <w:pPr>
+        <w:pStyle w:val="ListParagraph"/>
+        <w:numPr>
+          <w:ilvl w:val="1"/>
+          <w:numId w:val="1"/>
+        </w:numPr>
+      </w:pPr>
+      <w:r>
+        <w:t>New York Times 2014</w:t>
+      </w:r>
+    </w:p>
+    <w:p>
+      <w:pPr>
+        <w:pStyle w:val="ListParagraph"/>
+        <w:numPr>
+          <w:ilvl w:val="0"/>
+          <w:numId w:val="1"/>
+        </w:numPr>
+      </w:pPr>
+      <w:r>
+        <w:t>Candidate – Industry Connections</w:t>
+      </w:r>
+    </w:p>
+    <w:p>
+      <w:pPr>
+        <w:pStyle w:val="ListParagraph"/>
+        <w:numPr>
+          <w:ilvl w:val="0"/>
+          <w:numId w:val="1"/>
+        </w:numPr>
+      </w:pPr>
+      <w:r>
+        <w:t>S&amp;P Financial Data</w:t>
+      </w:r>
+    </w:p>
+    <w:p>
+      <w:pPr>
+        <w:ind w:left="360"/>
+      </w:pPr>
+    </w:p>
+    <w:p>
+      <w:r>
+        <w:t>Each of the above data sets needed to be combined before we could begin to address some of our analytical questions</w:t>
+      </w:r>
+      <w:r>
+        <w:t>, begin generating descriptive statistics,</w:t>
+      </w:r>
+      <w:r>
+        <w:t xml:space="preserve"> and </w:t>
+      </w:r>
+      <w:r>
+        <w:t>test hypotheses.  For our group, this was a very large undertaking, with almost every group member doing a piece of it.  We broke this into pieces, so first the election results’ files were stacked, and then the different types of file were merged.</w:t>
       </w:r>
     </w:p>
     <w:p/>
     <w:p>
       <w:r>
-        <w:t xml:space="preserve">We ended up with two final datasets, to be used in separate analyses. The first dataset, </w:t>
+        <w:t>For the election results, the FEC Data came in human-readable spreadsheets from the FEC and the NYT data was scraped.  The FEC data needed to be converted to a machine-usable form then stacked</w:t>
       </w:r>
-      <w:proofErr w:type="spellStart"/>
       <w:r>
-        <w:t>PoldataSPIndustries</w:t>
+        <w:t>, and finally collapsed</w:t>
       </w:r>
-      <w:proofErr w:type="spellEnd"/>
       <w:r>
-        <w:t>, consists of</w:t>
+        <w:t>.  The NYT data needed to be reshaped.  Once the FEC and NYT data sets were in similar shapes, we had to coerce the variables into the same formats so that when we stacked them to get the dull year range we were seeking, the variables would be continuous and appear to have come from the same original file.  This was particular difficult due to the idiosyncrasies of the data, such as the format that each data originator used to store edge cases, such as races where a single candidate ran unopposed.</w:t>
+      </w:r>
+    </w:p>
+    <w:p/>
+    <w:p>
+      <w:r>
+        <w:t>Although we originally collected two different sets of data from Open Secrets, we decided that the only information that we wanted was contained within both data sets that we collected, and therefore we were able to just clean-up the one data set with candidate – industry connections.</w:t>
+      </w:r>
+    </w:p>
+    <w:p/>
+    <w:p>
+      <w:r>
+        <w:t xml:space="preserve">The next step was to merge the election results (candidate performance during the election) candidates’ funding sources.  This was also a considerable effort, beginning with yet more variable cleaning and cajoling to line up between the two files, and ending with a fuzzy merge between the files by name.  In order to avoid merge mistakes, this merge was performed using a tiered strategy.  For the first merge, the most strict merge rules were applied i.e. among the use of other identifying characteristics of candidates, for the first merge they needed to match by all of the election information (state-year-district) and by full name (first and last).  For the second tier, the same criteria was used excluding a first name match.  </w:t>
+      </w:r>
+      <w:r>
+        <w:t xml:space="preserve">Successive tiers take more relaxed merges.  </w:t>
+      </w:r>
+      <w:r>
+        <w:t xml:space="preserve">There were four tiers in total. </w:t>
+      </w:r>
+      <w:commentRangeEnd w:id="0"/>
+      <w:r>
+        <w:rPr>
+          <w:rStyle w:val="CommentReference"/>
+        </w:rPr>
+        <w:commentReference w:id="0"/>
+      </w:r>
+    </w:p>
+    <w:p/>
+    <w:p/>
+    <w:p/>
+    <w:p>
+      <w:pPr>
+        <w:rPr>
+          <w:color w:val="FF0000"/>
+        </w:rPr>
+      </w:pPr>
+      <w:commentRangeStart w:id="2"/>
+      <w:r>
+        <w:rPr>
+          <w:color w:val="FF0000"/>
+        </w:rPr>
+        <w:lastRenderedPageBreak/>
+        <w:t>John cleaned, merged FEC data, cleaned and combined NYTimes data with FEC</w:t>
+      </w:r>
+      <w:r>
+        <w:rPr>
+          <w:color w:val="FF0000"/>
+        </w:rPr>
+        <w:t xml:space="preserve">.  </w:t>
+      </w:r>
+      <w:r>
+        <w:rPr>
+          <w:color w:val="FF0000"/>
+        </w:rPr>
+        <w:t>Tim and Josh did the S&amp;P financial data.</w:t>
+      </w:r>
+      <w:commentRangeEnd w:id="2"/>
+      <w:r>
+        <w:rPr>
+          <w:rStyle w:val="CommentReference"/>
+        </w:rPr>
+        <w:commentReference w:id="2"/>
+      </w:r>
+    </w:p>
+    <w:p/>
+    <w:p>
+      <w:r>
+        <w:t>We ended up with two final datasets, to be used in separate analyses. The first dataset, PoldataSPIndustries, consists of</w:t>
       </w:r>
       <w:r>
         <w:t>, for each candidate/year/industry level observation from every election cycle from 2004-2014,</w:t>
@@ -51,47 +256,7 @@
         <w:t xml:space="preserve"> </w:t>
       </w:r>
       <w:r>
-        <w:t>the candidate’s political party (party); campaign contribution amount (amount) and percentage of total contributions (</w:t>
-      </w:r>
-      <w:proofErr w:type="spellStart"/>
-      <w:r>
-        <w:t>industrypercent</w:t>
-      </w:r>
-      <w:proofErr w:type="spellEnd"/>
-      <w:r>
-        <w:t>) that come from the industry; total campaign contributions (</w:t>
-      </w:r>
-      <w:proofErr w:type="spellStart"/>
-      <w:r>
-        <w:t>candtotal</w:t>
-      </w:r>
-      <w:proofErr w:type="spellEnd"/>
-      <w:r>
-        <w:t>); incumbent status (incumbent); number of votes received (votes) and percentage of votes received (percent; number of votes divided by total votes cast in the race); election winner status (winner); a variable illustrating how the industry’s contribution to the candidate compares to the amounts contributed by other industries (</w:t>
-      </w:r>
-      <w:proofErr w:type="spellStart"/>
-      <w:r>
-        <w:t>indrank</w:t>
-      </w:r>
-      <w:proofErr w:type="spellEnd"/>
-      <w:r>
-        <w:t>), the total amount of funding all of the candidates in the race received (</w:t>
-      </w:r>
-      <w:proofErr w:type="spellStart"/>
-      <w:r>
-        <w:t>racetotal</w:t>
-      </w:r>
-      <w:proofErr w:type="spellEnd"/>
-      <w:r>
-        <w:t>), and the percentage of the total race funding that the industry gave to the candidate (</w:t>
-      </w:r>
-      <w:proofErr w:type="spellStart"/>
-      <w:r>
-        <w:t>racefundperc</w:t>
-      </w:r>
-      <w:proofErr w:type="spellEnd"/>
-      <w:r>
-        <w:t xml:space="preserve">).  </w:t>
+        <w:t xml:space="preserve">the candidate’s political party (party); campaign contribution amount (amount) and percentage of total contributions (industrypercent) that come from the industry; total campaign contributions (candtotal); incumbent status (incumbent); number of votes received (votes) and percentage of votes received (percent; number of votes divided by total votes cast in the race); election winner status (winner); a variable illustrating how the industry’s contribution to the candidate compares to the amounts contributed by other industries (indrank), the total amount of funding all of the candidates in the race received (racetotal), and the percentage of the total race funding that the industry gave to the candidate (racefundperc).  </w:t>
       </w:r>
     </w:p>
     <w:p>
@@ -122,15 +287,7 @@
         <w:footnoteReference w:id="1"/>
       </w:r>
       <w:r>
-        <w:t xml:space="preserve">, based off of descriptions of the </w:t>
-      </w:r>
-      <w:proofErr w:type="spellStart"/>
-      <w:r>
-        <w:t>OpenSecrets</w:t>
-      </w:r>
-      <w:proofErr w:type="spellEnd"/>
-      <w:r>
-        <w:t xml:space="preserve"> industries found on OpenSecrets.org</w:t>
+        <w:t>, based off of descriptions of the OpenSecrets industries found on OpenSecrets.org</w:t>
       </w:r>
       <w:r>
         <w:rPr>
@@ -151,23 +308,7 @@
         <w:t>ndustries which did not fit into an S&amp;P sector were sorted into 3 additional categories; not for profit, not publicl</w:t>
       </w:r>
       <w:r>
-        <w:t xml:space="preserve">y traded, and other. After sorting the </w:t>
-      </w:r>
-      <w:proofErr w:type="spellStart"/>
-      <w:r>
-        <w:t>OpenSecrets</w:t>
-      </w:r>
-      <w:proofErr w:type="spellEnd"/>
-      <w:r>
-        <w:t xml:space="preserve"> industries into S&amp;P sectors, we collapsed the dataset on S&amp;P sector, adding up the contribution amounts from the </w:t>
-      </w:r>
-      <w:proofErr w:type="spellStart"/>
-      <w:r>
-        <w:t>OpenSecrets</w:t>
-      </w:r>
-      <w:proofErr w:type="spellEnd"/>
-      <w:r>
-        <w:t xml:space="preserve"> industries </w:t>
+        <w:t xml:space="preserve">y traded, and other. After sorting the OpenSecrets industries into S&amp;P sectors, we collapsed the dataset on S&amp;P sector, adding up the contribution amounts from the OpenSecrets industries </w:t>
       </w:r>
       <w:r>
         <w:t xml:space="preserve">contained in </w:t>
@@ -182,24 +323,11 @@
     <w:p/>
     <w:p>
       <w:r>
-        <w:t xml:space="preserve">The second dataset, </w:t>
-      </w:r>
-      <w:proofErr w:type="spellStart"/>
-      <w:r>
-        <w:t>Poldat</w:t>
+        <w:t>The second dataset, Poldat</w:t>
       </w:r>
       <w:r>
-        <w:t>aSPIndustriesStockData</w:t>
+        <w:t>aSPIndustriesStockData, in addition to all of the data in PoldataSPIndustries</w:t>
       </w:r>
-      <w:proofErr w:type="spellEnd"/>
-      <w:r>
-        <w:t xml:space="preserve">, in addition to all of the data in </w:t>
-      </w:r>
-      <w:proofErr w:type="spellStart"/>
-      <w:r>
-        <w:t>PoldataSPIndustries</w:t>
-      </w:r>
-      <w:proofErr w:type="spellEnd"/>
       <w:r>
         <w:t xml:space="preserve">, </w:t>
       </w:r>
@@ -222,15 +350,7 @@
         <w:t>S&amp;P</w:t>
       </w:r>
       <w:r>
-        <w:t xml:space="preserve"> 500, for each election cycle from 2004-2012 (</w:t>
-      </w:r>
-      <w:proofErr w:type="spellStart"/>
-      <w:r>
-        <w:t>yrpercentchange</w:t>
-      </w:r>
-      <w:proofErr w:type="spellEnd"/>
-      <w:r>
-        <w:t xml:space="preserve">). We </w:t>
+        <w:t xml:space="preserve"> 500, for each election cycle from 2004-2012 (yrpercentchange). We </w:t>
       </w:r>
       <w:r>
         <w:t xml:space="preserve">calculated </w:t>
@@ -242,15 +362,7 @@
         <w:t>averaging the change in the adjusted closing price</w:t>
       </w:r>
       <w:r>
-        <w:t xml:space="preserve"> (variable </w:t>
-      </w:r>
-      <w:proofErr w:type="spellStart"/>
-      <w:r>
-        <w:t>adjcluse</w:t>
-      </w:r>
-      <w:proofErr w:type="spellEnd"/>
-      <w:r>
-        <w:t>)</w:t>
+        <w:t xml:space="preserve"> (variable adjcluse)</w:t>
       </w:r>
       <w:r>
         <w:t xml:space="preserve"> of</w:t>
@@ -372,7 +484,6 @@
                 <w:szCs w:val="26"/>
               </w:rPr>
             </w:pPr>
-            <w:proofErr w:type="spellStart"/>
             <w:r>
               <w:rPr>
                 <w:rFonts w:ascii="Calibri" w:eastAsia="Times New Roman" w:hAnsi="Calibri" w:cs="Times New Roman"/>
@@ -383,19 +494,7 @@
                 <w:szCs w:val="26"/>
               </w:rPr>
               <w:lastRenderedPageBreak/>
-              <w:t>PoldataSPIndustries</w:t>
-            </w:r>
-            <w:proofErr w:type="spellEnd"/>
-            <w:r>
-              <w:rPr>
-                <w:rFonts w:ascii="Calibri" w:eastAsia="Times New Roman" w:hAnsi="Calibri" w:cs="Times New Roman"/>
-                <w:b/>
-                <w:bCs/>
-                <w:color w:val="000000"/>
-                <w:sz w:val="26"/>
-                <w:szCs w:val="26"/>
-              </w:rPr>
-              <w:t xml:space="preserve"> with outliers</w:t>
+              <w:t>PoldataSPIndustries with outliers</w:t>
             </w:r>
           </w:p>
         </w:tc>
@@ -1320,7 +1419,6 @@
                 <w:color w:val="000000"/>
               </w:rPr>
             </w:pPr>
-            <w:proofErr w:type="spellStart"/>
             <w:r>
               <w:rPr>
                 <w:rFonts w:ascii="Calibri" w:eastAsia="Times New Roman" w:hAnsi="Calibri" w:cs="Times New Roman"/>
@@ -1328,7 +1426,6 @@
               </w:rPr>
               <w:t>Ind</w:t>
             </w:r>
-            <w:proofErr w:type="spellEnd"/>
           </w:p>
         </w:tc>
         <w:tc>
@@ -3031,7 +3128,6 @@
                 <w:color w:val="000000"/>
               </w:rPr>
             </w:pPr>
-            <w:proofErr w:type="spellStart"/>
             <w:r>
               <w:rPr>
                 <w:rFonts w:ascii="Calibri" w:eastAsia="Times New Roman" w:hAnsi="Calibri" w:cs="Times New Roman"/>
@@ -3039,7 +3135,6 @@
               </w:rPr>
               <w:t>Industrypercent</w:t>
             </w:r>
-            <w:proofErr w:type="spellEnd"/>
           </w:p>
         </w:tc>
         <w:tc>
@@ -3302,7 +3397,6 @@
                 <w:color w:val="000000"/>
               </w:rPr>
             </w:pPr>
-            <w:proofErr w:type="spellStart"/>
             <w:r>
               <w:rPr>
                 <w:rFonts w:ascii="Calibri" w:eastAsia="Times New Roman" w:hAnsi="Calibri" w:cs="Times New Roman"/>
@@ -3310,7 +3404,6 @@
               </w:rPr>
               <w:t>Candtotal</w:t>
             </w:r>
-            <w:proofErr w:type="spellEnd"/>
           </w:p>
         </w:tc>
         <w:tc>
@@ -4125,7 +4218,6 @@
                 <w:color w:val="000000"/>
               </w:rPr>
             </w:pPr>
-            <w:proofErr w:type="spellStart"/>
             <w:r>
               <w:rPr>
                 <w:rFonts w:ascii="Calibri" w:eastAsia="Times New Roman" w:hAnsi="Calibri" w:cs="Times New Roman"/>
@@ -4133,7 +4225,6 @@
               </w:rPr>
               <w:t>Totalracefunds</w:t>
             </w:r>
-            <w:proofErr w:type="spellEnd"/>
           </w:p>
         </w:tc>
         <w:tc>
@@ -4396,7 +4487,6 @@
                 <w:color w:val="000000"/>
               </w:rPr>
             </w:pPr>
-            <w:proofErr w:type="spellStart"/>
             <w:r>
               <w:rPr>
                 <w:rFonts w:ascii="Calibri" w:eastAsia="Times New Roman" w:hAnsi="Calibri" w:cs="Times New Roman"/>
@@ -4404,7 +4494,6 @@
               </w:rPr>
               <w:t>Racefundperc</w:t>
             </w:r>
-            <w:proofErr w:type="spellEnd"/>
           </w:p>
         </w:tc>
         <w:tc>
@@ -4895,7 +4984,6 @@
                 <w:szCs w:val="26"/>
               </w:rPr>
             </w:pPr>
-            <w:proofErr w:type="spellStart"/>
             <w:r>
               <w:rPr>
                 <w:rFonts w:ascii="Calibri" w:eastAsia="Times New Roman" w:hAnsi="Calibri" w:cs="Times New Roman"/>
@@ -4905,19 +4993,7 @@
                 <w:sz w:val="26"/>
                 <w:szCs w:val="26"/>
               </w:rPr>
-              <w:t>PoldataSPIndustriesStockData</w:t>
-            </w:r>
-            <w:proofErr w:type="spellEnd"/>
-            <w:r>
-              <w:rPr>
-                <w:rFonts w:ascii="Calibri" w:eastAsia="Times New Roman" w:hAnsi="Calibri" w:cs="Times New Roman"/>
-                <w:b/>
-                <w:bCs/>
-                <w:color w:val="000000"/>
-                <w:sz w:val="26"/>
-                <w:szCs w:val="26"/>
-              </w:rPr>
-              <w:t xml:space="preserve"> with outliers</w:t>
+              <w:t>PoldataSPIndustriesStockData with outliers</w:t>
             </w:r>
           </w:p>
         </w:tc>
@@ -5840,7 +5916,6 @@
                 <w:color w:val="000000"/>
               </w:rPr>
             </w:pPr>
-            <w:proofErr w:type="spellStart"/>
             <w:r>
               <w:rPr>
                 <w:rFonts w:ascii="Calibri" w:eastAsia="Times New Roman" w:hAnsi="Calibri" w:cs="Times New Roman"/>
@@ -5848,7 +5923,6 @@
               </w:rPr>
               <w:t>Ind</w:t>
             </w:r>
-            <w:proofErr w:type="spellEnd"/>
           </w:p>
         </w:tc>
         <w:tc>
@@ -7328,7 +7402,6 @@
                 <w:color w:val="000000"/>
               </w:rPr>
             </w:pPr>
-            <w:proofErr w:type="spellStart"/>
             <w:r>
               <w:rPr>
                 <w:rFonts w:ascii="Calibri" w:eastAsia="Times New Roman" w:hAnsi="Calibri" w:cs="Times New Roman"/>
@@ -7336,7 +7409,6 @@
               </w:rPr>
               <w:t>Industrypercent</w:t>
             </w:r>
-            <w:proofErr w:type="spellEnd"/>
           </w:p>
         </w:tc>
         <w:tc>
@@ -7599,7 +7671,6 @@
                 <w:color w:val="000000"/>
               </w:rPr>
             </w:pPr>
-            <w:proofErr w:type="spellStart"/>
             <w:r>
               <w:rPr>
                 <w:rFonts w:ascii="Calibri" w:eastAsia="Times New Roman" w:hAnsi="Calibri" w:cs="Times New Roman"/>
@@ -7607,7 +7678,6 @@
               </w:rPr>
               <w:t>Candtotal</w:t>
             </w:r>
-            <w:proofErr w:type="spellEnd"/>
           </w:p>
         </w:tc>
         <w:tc>
@@ -8422,7 +8492,6 @@
                 <w:color w:val="000000"/>
               </w:rPr>
             </w:pPr>
-            <w:proofErr w:type="spellStart"/>
             <w:r>
               <w:rPr>
                 <w:rFonts w:ascii="Calibri" w:eastAsia="Times New Roman" w:hAnsi="Calibri" w:cs="Times New Roman"/>
@@ -8430,7 +8499,6 @@
               </w:rPr>
               <w:t>Totalracefunds</w:t>
             </w:r>
-            <w:proofErr w:type="spellEnd"/>
           </w:p>
         </w:tc>
         <w:tc>
@@ -8693,7 +8761,6 @@
                 <w:color w:val="000000"/>
               </w:rPr>
             </w:pPr>
-            <w:proofErr w:type="spellStart"/>
             <w:r>
               <w:rPr>
                 <w:rFonts w:ascii="Calibri" w:eastAsia="Times New Roman" w:hAnsi="Calibri" w:cs="Times New Roman"/>
@@ -8701,7 +8768,6 @@
               </w:rPr>
               <w:t>Racefundperc</w:t>
             </w:r>
-            <w:proofErr w:type="spellEnd"/>
           </w:p>
         </w:tc>
         <w:tc>
@@ -8964,7 +9030,6 @@
                 <w:color w:val="000000"/>
               </w:rPr>
             </w:pPr>
-            <w:proofErr w:type="spellStart"/>
             <w:r>
               <w:rPr>
                 <w:rFonts w:ascii="Calibri" w:eastAsia="Times New Roman" w:hAnsi="Calibri" w:cs="Times New Roman"/>
@@ -8972,7 +9037,6 @@
               </w:rPr>
               <w:t>Adjclose</w:t>
             </w:r>
-            <w:proofErr w:type="spellEnd"/>
           </w:p>
         </w:tc>
         <w:tc>
@@ -9235,7 +9299,6 @@
                 <w:color w:val="000000"/>
               </w:rPr>
             </w:pPr>
-            <w:proofErr w:type="spellStart"/>
             <w:r>
               <w:rPr>
                 <w:rFonts w:ascii="Calibri" w:eastAsia="Times New Roman" w:hAnsi="Calibri" w:cs="Times New Roman"/>
@@ -9243,7 +9306,6 @@
               </w:rPr>
               <w:t>Yrpercentchange</w:t>
             </w:r>
-            <w:proofErr w:type="spellEnd"/>
           </w:p>
         </w:tc>
         <w:tc>
@@ -9532,7 +9594,6 @@
                 <w:szCs w:val="26"/>
               </w:rPr>
             </w:pPr>
-            <w:bookmarkStart w:id="0" w:name="_GoBack"/>
           </w:p>
           <w:p>
             <w:pPr>
@@ -9546,7 +9607,6 @@
                 <w:szCs w:val="26"/>
               </w:rPr>
             </w:pPr>
-            <w:proofErr w:type="spellStart"/>
             <w:r>
               <w:rPr>
                 <w:rFonts w:ascii="Calibri" w:eastAsia="Times New Roman" w:hAnsi="Calibri" w:cs="Times New Roman"/>
@@ -9556,19 +9616,8 @@
                 <w:sz w:val="26"/>
                 <w:szCs w:val="26"/>
               </w:rPr>
-              <w:t>PoldataSPIndustries</w:t>
-            </w:r>
-            <w:proofErr w:type="spellEnd"/>
-            <w:r>
-              <w:rPr>
-                <w:rFonts w:ascii="Calibri" w:eastAsia="Times New Roman" w:hAnsi="Calibri" w:cs="Times New Roman"/>
-                <w:b/>
-                <w:bCs/>
-                <w:color w:val="000000"/>
-                <w:sz w:val="26"/>
-                <w:szCs w:val="26"/>
-              </w:rPr>
-              <w:t xml:space="preserve"> no outliers</w:t>
+              <w:lastRenderedPageBreak/>
+              <w:t>PoldataSPIndustries no outliers</w:t>
             </w:r>
           </w:p>
         </w:tc>
@@ -10419,7 +10468,6 @@
                 <w:color w:val="000000"/>
               </w:rPr>
             </w:pPr>
-            <w:proofErr w:type="spellStart"/>
             <w:r>
               <w:rPr>
                 <w:rFonts w:ascii="Calibri" w:eastAsia="Times New Roman" w:hAnsi="Calibri" w:cs="Times New Roman"/>
@@ -10427,7 +10475,6 @@
               </w:rPr>
               <w:t>Ind</w:t>
             </w:r>
-            <w:proofErr w:type="spellEnd"/>
           </w:p>
         </w:tc>
         <w:tc>
@@ -11961,7 +12008,6 @@
                 <w:color w:val="000000"/>
               </w:rPr>
             </w:pPr>
-            <w:proofErr w:type="spellStart"/>
             <w:r>
               <w:rPr>
                 <w:rFonts w:ascii="Calibri" w:eastAsia="Times New Roman" w:hAnsi="Calibri" w:cs="Times New Roman"/>
@@ -11969,7 +12015,6 @@
               </w:rPr>
               <w:t>Industrypercent</w:t>
             </w:r>
-            <w:proofErr w:type="spellEnd"/>
           </w:p>
         </w:tc>
         <w:tc>
@@ -12209,7 +12254,6 @@
                 <w:color w:val="000000"/>
               </w:rPr>
             </w:pPr>
-            <w:proofErr w:type="spellStart"/>
             <w:r>
               <w:rPr>
                 <w:rFonts w:ascii="Calibri" w:eastAsia="Times New Roman" w:hAnsi="Calibri" w:cs="Times New Roman"/>
@@ -12217,7 +12261,6 @@
               </w:rPr>
               <w:t>Candtotal</w:t>
             </w:r>
-            <w:proofErr w:type="spellEnd"/>
           </w:p>
         </w:tc>
         <w:tc>
@@ -12949,7 +12992,6 @@
                 <w:color w:val="000000"/>
               </w:rPr>
             </w:pPr>
-            <w:proofErr w:type="spellStart"/>
             <w:r>
               <w:rPr>
                 <w:rFonts w:ascii="Calibri" w:eastAsia="Times New Roman" w:hAnsi="Calibri" w:cs="Times New Roman"/>
@@ -12957,7 +12999,6 @@
               </w:rPr>
               <w:t>Totalracefunds</w:t>
             </w:r>
-            <w:proofErr w:type="spellEnd"/>
           </w:p>
         </w:tc>
         <w:tc>
@@ -13197,7 +13238,6 @@
                 <w:color w:val="000000"/>
               </w:rPr>
             </w:pPr>
-            <w:proofErr w:type="spellStart"/>
             <w:r>
               <w:rPr>
                 <w:rFonts w:ascii="Calibri" w:eastAsia="Times New Roman" w:hAnsi="Calibri" w:cs="Times New Roman"/>
@@ -13205,7 +13245,6 @@
               </w:rPr>
               <w:t>Racefundperc</w:t>
             </w:r>
-            <w:proofErr w:type="spellEnd"/>
           </w:p>
         </w:tc>
         <w:tc>
@@ -13648,7 +13687,6 @@
                 <w:szCs w:val="26"/>
               </w:rPr>
             </w:pPr>
-            <w:proofErr w:type="spellStart"/>
             <w:r>
               <w:rPr>
                 <w:rFonts w:ascii="Calibri" w:eastAsia="Times New Roman" w:hAnsi="Calibri" w:cs="Times New Roman"/>
@@ -13658,19 +13696,7 @@
                 <w:sz w:val="26"/>
                 <w:szCs w:val="26"/>
               </w:rPr>
-              <w:t>PoldataSPIndustriesStockData</w:t>
-            </w:r>
-            <w:proofErr w:type="spellEnd"/>
-            <w:r>
-              <w:rPr>
-                <w:rFonts w:ascii="Calibri" w:eastAsia="Times New Roman" w:hAnsi="Calibri" w:cs="Times New Roman"/>
-                <w:b/>
-                <w:bCs/>
-                <w:color w:val="000000"/>
-                <w:sz w:val="26"/>
-                <w:szCs w:val="26"/>
-              </w:rPr>
-              <w:t xml:space="preserve"> no outliers</w:t>
+              <w:t>PoldataSPIndustriesStockData no outliers</w:t>
             </w:r>
           </w:p>
         </w:tc>
@@ -14522,7 +14548,6 @@
                 <w:color w:val="000000"/>
               </w:rPr>
             </w:pPr>
-            <w:proofErr w:type="spellStart"/>
             <w:r>
               <w:rPr>
                 <w:rFonts w:ascii="Calibri" w:eastAsia="Times New Roman" w:hAnsi="Calibri" w:cs="Times New Roman"/>
@@ -14530,7 +14555,6 @@
               </w:rPr>
               <w:t>Ind</w:t>
             </w:r>
-            <w:proofErr w:type="spellEnd"/>
           </w:p>
         </w:tc>
         <w:tc>
@@ -15853,7 +15877,6 @@
                 <w:color w:val="000000"/>
               </w:rPr>
             </w:pPr>
-            <w:proofErr w:type="spellStart"/>
             <w:r>
               <w:rPr>
                 <w:rFonts w:ascii="Calibri" w:eastAsia="Times New Roman" w:hAnsi="Calibri" w:cs="Times New Roman"/>
@@ -15861,7 +15884,6 @@
               </w:rPr>
               <w:t>Industrypercent</w:t>
             </w:r>
-            <w:proofErr w:type="spellEnd"/>
           </w:p>
         </w:tc>
         <w:tc>
@@ -16101,7 +16123,6 @@
                 <w:color w:val="000000"/>
               </w:rPr>
             </w:pPr>
-            <w:proofErr w:type="spellStart"/>
             <w:r>
               <w:rPr>
                 <w:rFonts w:ascii="Calibri" w:eastAsia="Times New Roman" w:hAnsi="Calibri" w:cs="Times New Roman"/>
@@ -16109,7 +16130,6 @@
               </w:rPr>
               <w:t>Candtotal</w:t>
             </w:r>
-            <w:proofErr w:type="spellEnd"/>
           </w:p>
         </w:tc>
         <w:tc>
@@ -16841,7 +16861,6 @@
                 <w:color w:val="000000"/>
               </w:rPr>
             </w:pPr>
-            <w:proofErr w:type="spellStart"/>
             <w:r>
               <w:rPr>
                 <w:rFonts w:ascii="Calibri" w:eastAsia="Times New Roman" w:hAnsi="Calibri" w:cs="Times New Roman"/>
@@ -16849,7 +16868,6 @@
               </w:rPr>
               <w:t>Totalracefunds</w:t>
             </w:r>
-            <w:proofErr w:type="spellEnd"/>
           </w:p>
         </w:tc>
         <w:tc>
@@ -17089,7 +17107,6 @@
                 <w:color w:val="000000"/>
               </w:rPr>
             </w:pPr>
-            <w:proofErr w:type="spellStart"/>
             <w:r>
               <w:rPr>
                 <w:rFonts w:ascii="Calibri" w:eastAsia="Times New Roman" w:hAnsi="Calibri" w:cs="Times New Roman"/>
@@ -17097,7 +17114,6 @@
               </w:rPr>
               <w:t>Racefundperc</w:t>
             </w:r>
-            <w:proofErr w:type="spellEnd"/>
           </w:p>
         </w:tc>
         <w:tc>
@@ -17337,7 +17353,6 @@
                 <w:color w:val="000000"/>
               </w:rPr>
             </w:pPr>
-            <w:proofErr w:type="spellStart"/>
             <w:r>
               <w:rPr>
                 <w:rFonts w:ascii="Calibri" w:eastAsia="Times New Roman" w:hAnsi="Calibri" w:cs="Times New Roman"/>
@@ -17345,7 +17360,6 @@
               </w:rPr>
               <w:t>Adjclose</w:t>
             </w:r>
-            <w:proofErr w:type="spellEnd"/>
           </w:p>
         </w:tc>
         <w:tc>
@@ -17585,7 +17599,6 @@
                 <w:color w:val="000000"/>
               </w:rPr>
             </w:pPr>
-            <w:proofErr w:type="spellStart"/>
             <w:r>
               <w:rPr>
                 <w:rFonts w:ascii="Calibri" w:eastAsia="Times New Roman" w:hAnsi="Calibri" w:cs="Times New Roman"/>
@@ -17593,7 +17606,6 @@
               </w:rPr>
               <w:t>Yrpercentchange</w:t>
             </w:r>
-            <w:proofErr w:type="spellEnd"/>
           </w:p>
         </w:tc>
         <w:tc>
@@ -17807,7 +17819,6 @@
           </w:p>
         </w:tc>
       </w:tr>
-      <w:bookmarkEnd w:id="0"/>
     </w:tbl>
     <w:p/>
     <w:p/>
@@ -17815,6 +17826,7 @@
     <w:p/>
     <w:p>
       <w:r>
+        <w:lastRenderedPageBreak/>
         <w:t xml:space="preserve">Once we had our two base datasets, and had created all of the new variables needed for our analysis, we set about removing outliers and any missing values. Many of the candidates in our dataset had tiny amounts of total contributions, and a few candidates had relatively huge amounts </w:t>
       </w:r>
     </w:p>
@@ -17828,8 +17840,47 @@
 </w:document>
 </file>
 
+<file path=word/comments.xml><?xml version="1.0" encoding="utf-8"?>
+<w:comments xmlns:wpc="http://schemas.microsoft.com/office/word/2010/wordprocessingCanvas" xmlns:mc="http://schemas.openxmlformats.org/markup-compatibility/2006" xmlns:o="urn:schemas-microsoft-com:office:office" xmlns:r="http://schemas.openxmlformats.org/officeDocument/2006/relationships" xmlns:m="http://schemas.openxmlformats.org/officeDocument/2006/math" xmlns:v="urn:schemas-microsoft-com:vml" xmlns:wp14="http://schemas.microsoft.com/office/word/2010/wordprocessingDrawing" xmlns:wp="http://schemas.openxmlformats.org/drawingml/2006/wordprocessingDrawing" xmlns:w10="urn:schemas-microsoft-com:office:word" xmlns:w="http://schemas.openxmlformats.org/wordprocessingml/2006/main" xmlns:w14="http://schemas.microsoft.com/office/word/2010/wordml" xmlns:wpg="http://schemas.microsoft.com/office/word/2010/wordprocessingGroup" xmlns:wpi="http://schemas.microsoft.com/office/word/2010/wordprocessingInk" xmlns:wne="http://schemas.microsoft.com/office/word/2006/wordml" xmlns:wps="http://schemas.microsoft.com/office/word/2010/wordprocessingShape" mc:Ignorable="w14 wp14">
+  <w:comment w:id="0" w:author="Heather" w:date="2015-11-16T02:10:00Z" w:initials="H">
+    <w:p>
+      <w:pPr>
+        <w:pStyle w:val="CommentText"/>
+      </w:pPr>
+      <w:r>
+        <w:rPr>
+          <w:rStyle w:val="CommentReference"/>
+        </w:rPr>
+        <w:annotationRef/>
+      </w:r>
+      <w:r>
+        <w:t>I added all of this because I think the amount of effort we spent here was considerable.  Furthermore, we aren’t getting very much credit for it, so I feel as though we need to sell it.  Given the percentage of our time that was spent here, it frustrates me that it might not be recognized.  Feel free to remove it if you disagree.</w:t>
+      </w:r>
+      <w:bookmarkStart w:id="1" w:name="_GoBack"/>
+      <w:bookmarkEnd w:id="1"/>
+    </w:p>
+  </w:comment>
+  <w:comment w:id="2" w:author="Heather" w:date="2015-11-16T01:57:00Z" w:initials="H">
+    <w:p>
+      <w:pPr>
+        <w:pStyle w:val="CommentText"/>
+      </w:pPr>
+      <w:r>
+        <w:rPr>
+          <w:rStyle w:val="CommentReference"/>
+        </w:rPr>
+        <w:annotationRef/>
+      </w:r>
+      <w:r>
+        <w:t>May be ready to remove, depending on how you feel.</w:t>
+      </w:r>
+    </w:p>
+  </w:comment>
+</w:comments>
+</file>
+
 <file path=word/endnotes.xml><?xml version="1.0" encoding="utf-8"?>
-<w:endnotes xmlns:wpc="http://schemas.microsoft.com/office/word/2010/wordprocessingCanvas" xmlns:mo="http://schemas.microsoft.com/office/mac/office/2008/main" xmlns:mc="http://schemas.openxmlformats.org/markup-compatibility/2006" xmlns:mv="urn:schemas-microsoft-com:mac:vml" xmlns:o="urn:schemas-microsoft-com:office:office" xmlns:r="http://schemas.openxmlformats.org/officeDocument/2006/relationships" xmlns:m="http://schemas.openxmlformats.org/officeDocument/2006/math" xmlns:v="urn:schemas-microsoft-com:vml" xmlns:wp14="http://schemas.microsoft.com/office/word/2010/wordprocessingDrawing" xmlns:wp="http://schemas.openxmlformats.org/drawingml/2006/wordprocessingDrawing" xmlns:w10="urn:schemas-microsoft-com:office:word" xmlns:w="http://schemas.openxmlformats.org/wordprocessingml/2006/main" xmlns:w14="http://schemas.microsoft.com/office/word/2010/wordml" xmlns:w15="http://schemas.microsoft.com/office/word/2012/wordml" xmlns:wpg="http://schemas.microsoft.com/office/word/2010/wordprocessingGroup" xmlns:wpi="http://schemas.microsoft.com/office/word/2010/wordprocessingInk" xmlns:wne="http://schemas.microsoft.com/office/word/2006/wordml" xmlns:wps="http://schemas.microsoft.com/office/word/2010/wordprocessingShape" mc:Ignorable="w14 w15 wp14">
+<w:endnotes xmlns:wpc="http://schemas.microsoft.com/office/word/2010/wordprocessingCanvas" xmlns:mc="http://schemas.openxmlformats.org/markup-compatibility/2006" xmlns:o="urn:schemas-microsoft-com:office:office" xmlns:r="http://schemas.openxmlformats.org/officeDocument/2006/relationships" xmlns:m="http://schemas.openxmlformats.org/officeDocument/2006/math" xmlns:v="urn:schemas-microsoft-com:vml" xmlns:wp14="http://schemas.microsoft.com/office/word/2010/wordprocessingDrawing" xmlns:wp="http://schemas.openxmlformats.org/drawingml/2006/wordprocessingDrawing" xmlns:w10="urn:schemas-microsoft-com:office:word" xmlns:w="http://schemas.openxmlformats.org/wordprocessingml/2006/main" xmlns:w14="http://schemas.microsoft.com/office/word/2010/wordml" xmlns:wpg="http://schemas.microsoft.com/office/word/2010/wordprocessingGroup" xmlns:wpi="http://schemas.microsoft.com/office/word/2010/wordprocessingInk" xmlns:wne="http://schemas.microsoft.com/office/word/2006/wordml" xmlns:wps="http://schemas.microsoft.com/office/word/2010/wordprocessingShape" mc:Ignorable="w14 wp14">
   <w:endnote w:type="separator" w:id="-1">
     <w:p>
       <w:r>
@@ -17848,7 +17899,7 @@
 </file>
 
 <file path=word/footnotes.xml><?xml version="1.0" encoding="utf-8"?>
-<w:footnotes xmlns:wpc="http://schemas.microsoft.com/office/word/2010/wordprocessingCanvas" xmlns:mo="http://schemas.microsoft.com/office/mac/office/2008/main" xmlns:mc="http://schemas.openxmlformats.org/markup-compatibility/2006" xmlns:mv="urn:schemas-microsoft-com:mac:vml" xmlns:o="urn:schemas-microsoft-com:office:office" xmlns:r="http://schemas.openxmlformats.org/officeDocument/2006/relationships" xmlns:m="http://schemas.openxmlformats.org/officeDocument/2006/math" xmlns:v="urn:schemas-microsoft-com:vml" xmlns:wp14="http://schemas.microsoft.com/office/word/2010/wordprocessingDrawing" xmlns:wp="http://schemas.openxmlformats.org/drawingml/2006/wordprocessingDrawing" xmlns:w10="urn:schemas-microsoft-com:office:word" xmlns:w="http://schemas.openxmlformats.org/wordprocessingml/2006/main" xmlns:w14="http://schemas.microsoft.com/office/word/2010/wordml" xmlns:w15="http://schemas.microsoft.com/office/word/2012/wordml" xmlns:wpg="http://schemas.microsoft.com/office/word/2010/wordprocessingGroup" xmlns:wpi="http://schemas.microsoft.com/office/word/2010/wordprocessingInk" xmlns:wne="http://schemas.microsoft.com/office/word/2006/wordml" xmlns:wps="http://schemas.microsoft.com/office/word/2010/wordprocessingShape" mc:Ignorable="w14 w15 wp14">
+<w:footnotes xmlns:wpc="http://schemas.microsoft.com/office/word/2010/wordprocessingCanvas" xmlns:mc="http://schemas.openxmlformats.org/markup-compatibility/2006" xmlns:o="urn:schemas-microsoft-com:office:office" xmlns:r="http://schemas.openxmlformats.org/officeDocument/2006/relationships" xmlns:m="http://schemas.openxmlformats.org/officeDocument/2006/math" xmlns:v="urn:schemas-microsoft-com:vml" xmlns:wp14="http://schemas.microsoft.com/office/word/2010/wordprocessingDrawing" xmlns:wp="http://schemas.openxmlformats.org/drawingml/2006/wordprocessingDrawing" xmlns:w10="urn:schemas-microsoft-com:office:word" xmlns:w="http://schemas.openxmlformats.org/wordprocessingml/2006/main" xmlns:w14="http://schemas.microsoft.com/office/word/2010/wordml" xmlns:wpg="http://schemas.microsoft.com/office/word/2010/wordprocessingGroup" xmlns:wpi="http://schemas.microsoft.com/office/word/2010/wordprocessingInk" xmlns:wne="http://schemas.microsoft.com/office/word/2006/wordml" xmlns:wps="http://schemas.microsoft.com/office/word/2010/wordprocessingShape" mc:Ignorable="w14 wp14">
   <w:footnote w:type="separator" w:id="-1">
     <w:p>
       <w:r>
@@ -17904,8 +17955,105 @@
 </w:footnotes>
 </file>
 
+<file path=word/numbering.xml><?xml version="1.0" encoding="utf-8"?>
+<w:numbering xmlns:wpc="http://schemas.microsoft.com/office/word/2010/wordprocessingCanvas" xmlns:mc="http://schemas.openxmlformats.org/markup-compatibility/2006" xmlns:o="urn:schemas-microsoft-com:office:office" xmlns:r="http://schemas.openxmlformats.org/officeDocument/2006/relationships" xmlns:m="http://schemas.openxmlformats.org/officeDocument/2006/math" xmlns:v="urn:schemas-microsoft-com:vml" xmlns:wp14="http://schemas.microsoft.com/office/word/2010/wordprocessingDrawing" xmlns:wp="http://schemas.openxmlformats.org/drawingml/2006/wordprocessingDrawing" xmlns:w10="urn:schemas-microsoft-com:office:word" xmlns:w="http://schemas.openxmlformats.org/wordprocessingml/2006/main" xmlns:w14="http://schemas.microsoft.com/office/word/2010/wordml" xmlns:wpg="http://schemas.microsoft.com/office/word/2010/wordprocessingGroup" xmlns:wpi="http://schemas.microsoft.com/office/word/2010/wordprocessingInk" xmlns:wne="http://schemas.microsoft.com/office/word/2006/wordml" xmlns:wps="http://schemas.microsoft.com/office/word/2010/wordprocessingShape" mc:Ignorable="w14 wp14">
+  <w:abstractNum w:abstractNumId="0">
+    <w:nsid w:val="4FBF0C94"/>
+    <w:multiLevelType w:val="hybridMultilevel"/>
+    <w:tmpl w:val="2EC0EABC"/>
+    <w:lvl w:ilvl="0" w:tplc="0409000F">
+      <w:start w:val="1"/>
+      <w:numFmt w:val="decimal"/>
+      <w:lvlText w:val="%1."/>
+      <w:lvlJc w:val="left"/>
+      <w:pPr>
+        <w:ind w:left="720" w:hanging="360"/>
+      </w:pPr>
+      <w:rPr>
+        <w:rFonts w:hint="default"/>
+      </w:rPr>
+    </w:lvl>
+    <w:lvl w:ilvl="1" w:tplc="04090019">
+      <w:start w:val="1"/>
+      <w:numFmt w:val="lowerLetter"/>
+      <w:lvlText w:val="%2."/>
+      <w:lvlJc w:val="left"/>
+      <w:pPr>
+        <w:ind w:left="1440" w:hanging="360"/>
+      </w:pPr>
+    </w:lvl>
+    <w:lvl w:ilvl="2" w:tplc="0409001B" w:tentative="1">
+      <w:start w:val="1"/>
+      <w:numFmt w:val="lowerRoman"/>
+      <w:lvlText w:val="%3."/>
+      <w:lvlJc w:val="right"/>
+      <w:pPr>
+        <w:ind w:left="2160" w:hanging="180"/>
+      </w:pPr>
+    </w:lvl>
+    <w:lvl w:ilvl="3" w:tplc="0409000F" w:tentative="1">
+      <w:start w:val="1"/>
+      <w:numFmt w:val="decimal"/>
+      <w:lvlText w:val="%4."/>
+      <w:lvlJc w:val="left"/>
+      <w:pPr>
+        <w:ind w:left="2880" w:hanging="360"/>
+      </w:pPr>
+    </w:lvl>
+    <w:lvl w:ilvl="4" w:tplc="04090019" w:tentative="1">
+      <w:start w:val="1"/>
+      <w:numFmt w:val="lowerLetter"/>
+      <w:lvlText w:val="%5."/>
+      <w:lvlJc w:val="left"/>
+      <w:pPr>
+        <w:ind w:left="3600" w:hanging="360"/>
+      </w:pPr>
+    </w:lvl>
+    <w:lvl w:ilvl="5" w:tplc="0409001B" w:tentative="1">
+      <w:start w:val="1"/>
+      <w:numFmt w:val="lowerRoman"/>
+      <w:lvlText w:val="%6."/>
+      <w:lvlJc w:val="right"/>
+      <w:pPr>
+        <w:ind w:left="4320" w:hanging="180"/>
+      </w:pPr>
+    </w:lvl>
+    <w:lvl w:ilvl="6" w:tplc="0409000F" w:tentative="1">
+      <w:start w:val="1"/>
+      <w:numFmt w:val="decimal"/>
+      <w:lvlText w:val="%7."/>
+      <w:lvlJc w:val="left"/>
+      <w:pPr>
+        <w:ind w:left="5040" w:hanging="360"/>
+      </w:pPr>
+    </w:lvl>
+    <w:lvl w:ilvl="7" w:tplc="04090019" w:tentative="1">
+      <w:start w:val="1"/>
+      <w:numFmt w:val="lowerLetter"/>
+      <w:lvlText w:val="%8."/>
+      <w:lvlJc w:val="left"/>
+      <w:pPr>
+        <w:ind w:left="5760" w:hanging="360"/>
+      </w:pPr>
+    </w:lvl>
+    <w:lvl w:ilvl="8" w:tplc="0409001B" w:tentative="1">
+      <w:start w:val="1"/>
+      <w:numFmt w:val="lowerRoman"/>
+      <w:lvlText w:val="%9."/>
+      <w:lvlJc w:val="right"/>
+      <w:pPr>
+        <w:ind w:left="6480" w:hanging="180"/>
+      </w:pPr>
+    </w:lvl>
+  </w:abstractNum>
+  <w:num w:numId="1">
+    <w:abstractNumId w:val="0"/>
+  </w:num>
+</w:numbering>
+</file>
+
 <file path=word/styles.xml><?xml version="1.0" encoding="utf-8"?>
-<w:styles xmlns:mc="http://schemas.openxmlformats.org/markup-compatibility/2006" xmlns:r="http://schemas.openxmlformats.org/officeDocument/2006/relationships" xmlns:w="http://schemas.openxmlformats.org/wordprocessingml/2006/main" xmlns:w14="http://schemas.microsoft.com/office/word/2010/wordml" xmlns:w15="http://schemas.microsoft.com/office/word/2012/wordml" mc:Ignorable="w14 w15">
+<w:styles xmlns:mc="http://schemas.openxmlformats.org/markup-compatibility/2006" xmlns:r="http://schemas.openxmlformats.org/officeDocument/2006/relationships" xmlns:w="http://schemas.openxmlformats.org/wordprocessingml/2006/main" xmlns:w14="http://schemas.microsoft.com/office/word/2010/wordml" mc:Ignorable="w14">
   <w:docDefaults>
     <w:rPrDefault>
       <w:rPr>
@@ -17917,387 +18065,144 @@
     </w:rPrDefault>
     <w:pPrDefault/>
   </w:docDefaults>
-  <w:latentStyles w:defLockedState="0" w:defUIPriority="99" w:defSemiHidden="0" w:defUnhideWhenUsed="0" w:defQFormat="0" w:count="380">
-    <w:lsdException w:name="Normal" w:uiPriority="0" w:qFormat="1"/>
-    <w:lsdException w:name="heading 1" w:uiPriority="9" w:qFormat="1"/>
-    <w:lsdException w:name="heading 2" w:semiHidden="1" w:uiPriority="9" w:unhideWhenUsed="1" w:qFormat="1"/>
-    <w:lsdException w:name="heading 3" w:semiHidden="1" w:uiPriority="9" w:unhideWhenUsed="1" w:qFormat="1"/>
-    <w:lsdException w:name="heading 4" w:semiHidden="1" w:uiPriority="9" w:unhideWhenUsed="1" w:qFormat="1"/>
-    <w:lsdException w:name="heading 5" w:semiHidden="1" w:uiPriority="9" w:unhideWhenUsed="1" w:qFormat="1"/>
-    <w:lsdException w:name="heading 6" w:semiHidden="1" w:uiPriority="9" w:unhideWhenUsed="1" w:qFormat="1"/>
-    <w:lsdException w:name="heading 7" w:semiHidden="1" w:uiPriority="9" w:unhideWhenUsed="1" w:qFormat="1"/>
-    <w:lsdException w:name="heading 8" w:semiHidden="1" w:uiPriority="9" w:unhideWhenUsed="1" w:qFormat="1"/>
-    <w:lsdException w:name="heading 9" w:semiHidden="1" w:uiPriority="9" w:unhideWhenUsed="1" w:qFormat="1"/>
-    <w:lsdException w:name="index 1" w:semiHidden="1" w:unhideWhenUsed="1"/>
-    <w:lsdException w:name="index 2" w:semiHidden="1" w:unhideWhenUsed="1"/>
-    <w:lsdException w:name="index 3" w:semiHidden="1" w:unhideWhenUsed="1"/>
-    <w:lsdException w:name="index 4" w:semiHidden="1" w:unhideWhenUsed="1"/>
-    <w:lsdException w:name="index 5" w:semiHidden="1" w:unhideWhenUsed="1"/>
-    <w:lsdException w:name="index 6" w:semiHidden="1" w:unhideWhenUsed="1"/>
-    <w:lsdException w:name="index 7" w:semiHidden="1" w:unhideWhenUsed="1"/>
-    <w:lsdException w:name="index 8" w:semiHidden="1" w:unhideWhenUsed="1"/>
-    <w:lsdException w:name="index 9" w:semiHidden="1" w:unhideWhenUsed="1"/>
-    <w:lsdException w:name="toc 1" w:semiHidden="1" w:uiPriority="39" w:unhideWhenUsed="1"/>
-    <w:lsdException w:name="toc 2" w:semiHidden="1" w:uiPriority="39" w:unhideWhenUsed="1"/>
-    <w:lsdException w:name="toc 3" w:semiHidden="1" w:uiPriority="39" w:unhideWhenUsed="1"/>
-    <w:lsdException w:name="toc 4" w:semiHidden="1" w:uiPriority="39" w:unhideWhenUsed="1"/>
-    <w:lsdException w:name="toc 5" w:semiHidden="1" w:uiPriority="39" w:unhideWhenUsed="1"/>
-    <w:lsdException w:name="toc 6" w:semiHidden="1" w:uiPriority="39" w:unhideWhenUsed="1"/>
-    <w:lsdException w:name="toc 7" w:semiHidden="1" w:uiPriority="39" w:unhideWhenUsed="1"/>
-    <w:lsdException w:name="toc 8" w:semiHidden="1" w:uiPriority="39" w:unhideWhenUsed="1"/>
-    <w:lsdException w:name="toc 9" w:semiHidden="1" w:uiPriority="39" w:unhideWhenUsed="1"/>
-    <w:lsdException w:name="Normal Indent" w:semiHidden="1" w:unhideWhenUsed="1"/>
-    <w:lsdException w:name="footnote text" w:semiHidden="1" w:unhideWhenUsed="1"/>
-    <w:lsdException w:name="annotation text" w:semiHidden="1" w:unhideWhenUsed="1"/>
-    <w:lsdException w:name="header" w:semiHidden="1" w:unhideWhenUsed="1"/>
-    <w:lsdException w:name="footer" w:semiHidden="1" w:unhideWhenUsed="1"/>
-    <w:lsdException w:name="index heading" w:semiHidden="1" w:unhideWhenUsed="1"/>
-    <w:lsdException w:name="caption" w:semiHidden="1" w:uiPriority="35" w:unhideWhenUsed="1" w:qFormat="1"/>
-    <w:lsdException w:name="table of figures" w:semiHidden="1" w:unhideWhenUsed="1"/>
-    <w:lsdException w:name="envelope address" w:semiHidden="1" w:unhideWhenUsed="1"/>
-    <w:lsdException w:name="envelope return" w:semiHidden="1" w:unhideWhenUsed="1"/>
-    <w:lsdException w:name="footnote reference" w:semiHidden="1" w:unhideWhenUsed="1"/>
-    <w:lsdException w:name="annotation reference" w:semiHidden="1" w:unhideWhenUsed="1"/>
-    <w:lsdException w:name="line number" w:semiHidden="1" w:unhideWhenUsed="1"/>
-    <w:lsdException w:name="page number" w:semiHidden="1" w:unhideWhenUsed="1"/>
-    <w:lsdException w:name="endnote reference" w:semiHidden="1" w:unhideWhenUsed="1"/>
-    <w:lsdException w:name="endnote text" w:semiHidden="1" w:unhideWhenUsed="1"/>
-    <w:lsdException w:name="table of authorities" w:semiHidden="1" w:unhideWhenUsed="1"/>
-    <w:lsdException w:name="macro" w:semiHidden="1" w:unhideWhenUsed="1"/>
-    <w:lsdException w:name="toa heading" w:semiHidden="1" w:unhideWhenUsed="1"/>
-    <w:lsdException w:name="List" w:semiHidden="1" w:unhideWhenUsed="1"/>
-    <w:lsdException w:name="List Bullet" w:semiHidden="1" w:unhideWhenUsed="1"/>
-    <w:lsdException w:name="List Number" w:semiHidden="1" w:unhideWhenUsed="1"/>
-    <w:lsdException w:name="List 2" w:semiHidden="1" w:unhideWhenUsed="1"/>
-    <w:lsdException w:name="List 3" w:semiHidden="1" w:unhideWhenUsed="1"/>
-    <w:lsdException w:name="List 4" w:semiHidden="1" w:unhideWhenUsed="1"/>
-    <w:lsdException w:name="List 5" w:semiHidden="1" w:unhideWhenUsed="1"/>
-    <w:lsdException w:name="List Bullet 2" w:semiHidden="1" w:unhideWhenUsed="1"/>
-    <w:lsdException w:name="List Bullet 3" w:semiHidden="1" w:unhideWhenUsed="1"/>
-    <w:lsdException w:name="List Bullet 4" w:semiHidden="1" w:unhideWhenUsed="1"/>
-    <w:lsdException w:name="List Bullet 5" w:semiHidden="1" w:unhideWhenUsed="1"/>
-    <w:lsdException w:name="List Number 2" w:semiHidden="1" w:unhideWhenUsed="1"/>
-    <w:lsdException w:name="List Number 3" w:semiHidden="1" w:unhideWhenUsed="1"/>
-    <w:lsdException w:name="List Number 4" w:semiHidden="1" w:unhideWhenUsed="1"/>
-    <w:lsdException w:name="List Number 5" w:semiHidden="1" w:unhideWhenUsed="1"/>
-    <w:lsdException w:name="Title" w:uiPriority="10" w:qFormat="1"/>
-    <w:lsdException w:name="Closing" w:semiHidden="1" w:unhideWhenUsed="1"/>
-    <w:lsdException w:name="Signature" w:semiHidden="1" w:unhideWhenUsed="1"/>
-    <w:lsdException w:name="Default Paragraph Font" w:semiHidden="1" w:uiPriority="1" w:unhideWhenUsed="1"/>
-    <w:lsdException w:name="Body Text" w:semiHidden="1" w:unhideWhenUsed="1"/>
-    <w:lsdException w:name="Body Text Indent" w:semiHidden="1" w:unhideWhenUsed="1"/>
-    <w:lsdException w:name="List Continue" w:semiHidden="1" w:unhideWhenUsed="1"/>
-    <w:lsdException w:name="List Continue 2" w:semiHidden="1" w:unhideWhenUsed="1"/>
-    <w:lsdException w:name="List Continue 3" w:semiHidden="1" w:unhideWhenUsed="1"/>
-    <w:lsdException w:name="List Continue 4" w:semiHidden="1" w:unhideWhenUsed="1"/>
-    <w:lsdException w:name="List Continue 5" w:semiHidden="1" w:unhideWhenUsed="1"/>
-    <w:lsdException w:name="Message Header" w:semiHidden="1" w:unhideWhenUsed="1"/>
-    <w:lsdException w:name="Subtitle" w:uiPriority="11" w:qFormat="1"/>
-    <w:lsdException w:name="Salutation" w:semiHidden="1" w:unhideWhenUsed="1"/>
-    <w:lsdException w:name="Date" w:semiHidden="1" w:unhideWhenUsed="1"/>
-    <w:lsdException w:name="Body Text First Indent" w:semiHidden="1" w:unhideWhenUsed="1"/>
-    <w:lsdException w:name="Body Text First Indent 2" w:semiHidden="1" w:unhideWhenUsed="1"/>
-    <w:lsdException w:name="Note Heading" w:semiHidden="1" w:unhideWhenUsed="1"/>
-    <w:lsdException w:name="Body Text 2" w:semiHidden="1" w:unhideWhenUsed="1"/>
-    <w:lsdException w:name="Body Text 3" w:semiHidden="1" w:unhideWhenUsed="1"/>
-    <w:lsdException w:name="Body Text Indent 2" w:semiHidden="1" w:unhideWhenUsed="1"/>
-    <w:lsdException w:name="Body Text Indent 3" w:semiHidden="1" w:unhideWhenUsed="1"/>
-    <w:lsdException w:name="Block Text" w:semiHidden="1" w:unhideWhenUsed="1"/>
-    <w:lsdException w:name="Hyperlink" w:semiHidden="1" w:unhideWhenUsed="1"/>
-    <w:lsdException w:name="FollowedHyperlink" w:semiHidden="1" w:unhideWhenUsed="1"/>
-    <w:lsdException w:name="Strong" w:uiPriority="22" w:qFormat="1"/>
-    <w:lsdException w:name="Emphasis" w:uiPriority="20" w:qFormat="1"/>
-    <w:lsdException w:name="Document Map" w:semiHidden="1" w:unhideWhenUsed="1"/>
-    <w:lsdException w:name="Plain Text" w:semiHidden="1" w:unhideWhenUsed="1"/>
-    <w:lsdException w:name="E-mail Signature" w:semiHidden="1" w:unhideWhenUsed="1"/>
-    <w:lsdException w:name="HTML Top of Form" w:semiHidden="1" w:unhideWhenUsed="1"/>
-    <w:lsdException w:name="HTML Bottom of Form" w:semiHidden="1" w:unhideWhenUsed="1"/>
-    <w:lsdException w:name="Normal (Web)" w:semiHidden="1" w:unhideWhenUsed="1"/>
-    <w:lsdException w:name="HTML Acronym" w:semiHidden="1" w:unhideWhenUsed="1"/>
-    <w:lsdException w:name="HTML Address" w:semiHidden="1" w:unhideWhenUsed="1"/>
-    <w:lsdException w:name="HTML Cite" w:semiHidden="1" w:unhideWhenUsed="1"/>
-    <w:lsdException w:name="HTML Code" w:semiHidden="1" w:unhideWhenUsed="1"/>
-    <w:lsdException w:name="HTML Definition" w:semiHidden="1" w:unhideWhenUsed="1"/>
-    <w:lsdException w:name="HTML Keyboard" w:semiHidden="1" w:unhideWhenUsed="1"/>
-    <w:lsdException w:name="HTML Preformatted" w:semiHidden="1" w:unhideWhenUsed="1"/>
-    <w:lsdException w:name="HTML Sample" w:semiHidden="1" w:unhideWhenUsed="1"/>
-    <w:lsdException w:name="HTML Typewriter" w:semiHidden="1" w:unhideWhenUsed="1"/>
-    <w:lsdException w:name="HTML Variable" w:semiHidden="1" w:unhideWhenUsed="1"/>
-    <w:lsdException w:name="Normal Table" w:semiHidden="1" w:unhideWhenUsed="1"/>
-    <w:lsdException w:name="annotation subject" w:semiHidden="1" w:unhideWhenUsed="1"/>
-    <w:lsdException w:name="No List" w:semiHidden="1" w:unhideWhenUsed="1"/>
-    <w:lsdException w:name="Outline List 1" w:semiHidden="1" w:unhideWhenUsed="1"/>
-    <w:lsdException w:name="Outline List 2" w:semiHidden="1" w:unhideWhenUsed="1"/>
-    <w:lsdException w:name="Outline List 3" w:semiHidden="1" w:unhideWhenUsed="1"/>
-    <w:lsdException w:name="Table Simple 1" w:semiHidden="1" w:unhideWhenUsed="1"/>
-    <w:lsdException w:name="Table Simple 2" w:semiHidden="1" w:unhideWhenUsed="1"/>
-    <w:lsdException w:name="Table Simple 3" w:semiHidden="1" w:unhideWhenUsed="1"/>
-    <w:lsdException w:name="Table Classic 1" w:semiHidden="1" w:unhideWhenUsed="1"/>
-    <w:lsdException w:name="Table Classic 2" w:semiHidden="1" w:unhideWhenUsed="1"/>
-    <w:lsdException w:name="Table Classic 3" w:semiHidden="1" w:unhideWhenUsed="1"/>
-    <w:lsdException w:name="Table Classic 4" w:semiHidden="1" w:unhideWhenUsed="1"/>
-    <w:lsdException w:name="Table Colorful 1" w:semiHidden="1" w:unhideWhenUsed="1"/>
-    <w:lsdException w:name="Table Colorful 2" w:semiHidden="1" w:unhideWhenUsed="1"/>
-    <w:lsdException w:name="Table Colorful 3" w:semiHidden="1" w:unhideWhenUsed="1"/>
-    <w:lsdException w:name="Table Columns 1" w:semiHidden="1" w:unhideWhenUsed="1"/>
-    <w:lsdException w:name="Table Columns 2" w:semiHidden="1" w:unhideWhenUsed="1"/>
-    <w:lsdException w:name="Table Columns 3" w:semiHidden="1" w:unhideWhenUsed="1"/>
-    <w:lsdException w:name="Table Columns 4" w:semiHidden="1" w:unhideWhenUsed="1"/>
-    <w:lsdException w:name="Table Columns 5" w:semiHidden="1" w:unhideWhenUsed="1"/>
-    <w:lsdException w:name="Table Grid 1" w:semiHidden="1" w:unhideWhenUsed="1"/>
-    <w:lsdException w:name="Table Grid 2" w:semiHidden="1" w:unhideWhenUsed="1"/>
-    <w:lsdException w:name="Table Grid 3" w:semiHidden="1" w:unhideWhenUsed="1"/>
-    <w:lsdException w:name="Table Grid 4" w:semiHidden="1" w:unhideWhenUsed="1"/>
-    <w:lsdException w:name="Table Grid 5" w:semiHidden="1" w:unhideWhenUsed="1"/>
-    <w:lsdException w:name="Table Grid 6" w:semiHidden="1" w:unhideWhenUsed="1"/>
-    <w:lsdException w:name="Table Grid 7" w:semiHidden="1" w:unhideWhenUsed="1"/>
-    <w:lsdException w:name="Table Grid 8" w:semiHidden="1" w:unhideWhenUsed="1"/>
-    <w:lsdException w:name="Table List 1" w:semiHidden="1" w:unhideWhenUsed="1"/>
-    <w:lsdException w:name="Table List 2" w:semiHidden="1" w:unhideWhenUsed="1"/>
-    <w:lsdException w:name="Table List 3" w:semiHidden="1" w:unhideWhenUsed="1"/>
-    <w:lsdException w:name="Table List 4" w:semiHidden="1" w:unhideWhenUsed="1"/>
-    <w:lsdException w:name="Table List 5" w:semiHidden="1" w:unhideWhenUsed="1"/>
-    <w:lsdException w:name="Table List 6" w:semiHidden="1" w:unhideWhenUsed="1"/>
-    <w:lsdException w:name="Table List 7" w:semiHidden="1" w:unhideWhenUsed="1"/>
-    <w:lsdException w:name="Table List 8" w:semiHidden="1" w:unhideWhenUsed="1"/>
-    <w:lsdException w:name="Table 3D effects 1" w:semiHidden="1" w:unhideWhenUsed="1"/>
-    <w:lsdException w:name="Table 3D effects 2" w:semiHidden="1" w:unhideWhenUsed="1"/>
-    <w:lsdException w:name="Table 3D effects 3" w:semiHidden="1" w:unhideWhenUsed="1"/>
-    <w:lsdException w:name="Table Contemporary" w:semiHidden="1" w:unhideWhenUsed="1"/>
-    <w:lsdException w:name="Table Elegant" w:semiHidden="1" w:unhideWhenUsed="1"/>
-    <w:lsdException w:name="Table Professional" w:semiHidden="1" w:unhideWhenUsed="1"/>
-    <w:lsdException w:name="Table Subtle 1" w:semiHidden="1" w:unhideWhenUsed="1"/>
-    <w:lsdException w:name="Table Subtle 2" w:semiHidden="1" w:unhideWhenUsed="1"/>
-    <w:lsdException w:name="Table Web 1" w:semiHidden="1" w:unhideWhenUsed="1"/>
-    <w:lsdException w:name="Table Web 2" w:semiHidden="1" w:unhideWhenUsed="1"/>
-    <w:lsdException w:name="Table Web 3" w:semiHidden="1" w:unhideWhenUsed="1"/>
-    <w:lsdException w:name="Balloon Text" w:semiHidden="1" w:unhideWhenUsed="1"/>
-    <w:lsdException w:name="Table Grid" w:uiPriority="39"/>
-    <w:lsdException w:name="Table Theme" w:semiHidden="1" w:unhideWhenUsed="1"/>
-    <w:lsdException w:name="Note Level 1" w:semiHidden="1" w:unhideWhenUsed="1"/>
-    <w:lsdException w:name="Note Level 2" w:semiHidden="1" w:unhideWhenUsed="1"/>
-    <w:lsdException w:name="Note Level 3" w:semiHidden="1" w:unhideWhenUsed="1"/>
-    <w:lsdException w:name="Note Level 4" w:semiHidden="1" w:unhideWhenUsed="1"/>
-    <w:lsdException w:name="Note Level 5" w:semiHidden="1" w:unhideWhenUsed="1"/>
-    <w:lsdException w:name="Note Level 6" w:semiHidden="1" w:unhideWhenUsed="1"/>
-    <w:lsdException w:name="Note Level 7" w:semiHidden="1" w:unhideWhenUsed="1"/>
-    <w:lsdException w:name="Note Level 8" w:semiHidden="1" w:unhideWhenUsed="1"/>
-    <w:lsdException w:name="Note Level 9" w:semiHidden="1" w:unhideWhenUsed="1"/>
-    <w:lsdException w:name="Placeholder Text" w:semiHidden="1"/>
-    <w:lsdException w:name="No Spacing" w:uiPriority="1" w:qFormat="1"/>
-    <w:lsdException w:name="Light Shading" w:uiPriority="60"/>
-    <w:lsdException w:name="Light List" w:uiPriority="61"/>
-    <w:lsdException w:name="Light Grid" w:uiPriority="62"/>
-    <w:lsdException w:name="Medium Shading 1" w:uiPriority="63"/>
-    <w:lsdException w:name="Medium Shading 2" w:uiPriority="64"/>
-    <w:lsdException w:name="Medium List 1" w:uiPriority="65"/>
-    <w:lsdException w:name="Medium List 2" w:uiPriority="66"/>
-    <w:lsdException w:name="Medium Grid 1" w:uiPriority="67"/>
-    <w:lsdException w:name="Medium Grid 2" w:uiPriority="68"/>
-    <w:lsdException w:name="Medium Grid 3" w:uiPriority="69"/>
-    <w:lsdException w:name="Dark List" w:uiPriority="70"/>
-    <w:lsdException w:name="Colorful Shading" w:uiPriority="71"/>
-    <w:lsdException w:name="Colorful List" w:uiPriority="72"/>
-    <w:lsdException w:name="Colorful Grid" w:uiPriority="73"/>
-    <w:lsdException w:name="Light Shading Accent 1" w:uiPriority="60"/>
-    <w:lsdException w:name="Light List Accent 1" w:uiPriority="61"/>
-    <w:lsdException w:name="Light Grid Accent 1" w:uiPriority="62"/>
-    <w:lsdException w:name="Medium Shading 1 Accent 1" w:uiPriority="63"/>
-    <w:lsdException w:name="Medium Shading 2 Accent 1" w:uiPriority="64"/>
-    <w:lsdException w:name="Medium List 1 Accent 1" w:uiPriority="65"/>
-    <w:lsdException w:name="Revision" w:semiHidden="1"/>
-    <w:lsdException w:name="List Paragraph" w:uiPriority="34" w:qFormat="1"/>
-    <w:lsdException w:name="Quote" w:uiPriority="29" w:qFormat="1"/>
-    <w:lsdException w:name="Intense Quote" w:uiPriority="30" w:qFormat="1"/>
-    <w:lsdException w:name="Medium List 2 Accent 1" w:uiPriority="66"/>
-    <w:lsdException w:name="Medium Grid 1 Accent 1" w:uiPriority="67"/>
-    <w:lsdException w:name="Medium Grid 2 Accent 1" w:uiPriority="68"/>
-    <w:lsdException w:name="Medium Grid 3 Accent 1" w:uiPriority="69"/>
-    <w:lsdException w:name="Dark List Accent 1" w:uiPriority="70"/>
-    <w:lsdException w:name="Colorful Shading Accent 1" w:uiPriority="71"/>
-    <w:lsdException w:name="Colorful List Accent 1" w:uiPriority="72"/>
-    <w:lsdException w:name="Colorful Grid Accent 1" w:uiPriority="73"/>
-    <w:lsdException w:name="Light Shading Accent 2" w:uiPriority="60"/>
-    <w:lsdException w:name="Light List Accent 2" w:uiPriority="61"/>
-    <w:lsdException w:name="Light Grid Accent 2" w:uiPriority="62"/>
-    <w:lsdException w:name="Medium Shading 1 Accent 2" w:uiPriority="63"/>
-    <w:lsdException w:name="Medium Shading 2 Accent 2" w:uiPriority="64"/>
-    <w:lsdException w:name="Medium List 1 Accent 2" w:uiPriority="65"/>
-    <w:lsdException w:name="Medium List 2 Accent 2" w:uiPriority="66"/>
-    <w:lsdException w:name="Medium Grid 1 Accent 2" w:uiPriority="67"/>
-    <w:lsdException w:name="Medium Grid 2 Accent 2" w:uiPriority="68"/>
-    <w:lsdException w:name="Medium Grid 3 Accent 2" w:uiPriority="69"/>
-    <w:lsdException w:name="Dark List Accent 2" w:uiPriority="70"/>
-    <w:lsdException w:name="Colorful Shading Accent 2" w:uiPriority="71"/>
-    <w:lsdException w:name="Colorful List Accent 2" w:uiPriority="72"/>
-    <w:lsdException w:name="Colorful Grid Accent 2" w:uiPriority="73"/>
-    <w:lsdException w:name="Light Shading Accent 3" w:uiPriority="60"/>
-    <w:lsdException w:name="Light List Accent 3" w:uiPriority="61"/>
-    <w:lsdException w:name="Light Grid Accent 3" w:uiPriority="62"/>
-    <w:lsdException w:name="Medium Shading 1 Accent 3" w:uiPriority="63"/>
-    <w:lsdException w:name="Medium Shading 2 Accent 3" w:uiPriority="64"/>
-    <w:lsdException w:name="Medium List 1 Accent 3" w:uiPriority="65"/>
-    <w:lsdException w:name="Medium List 2 Accent 3" w:uiPriority="66"/>
-    <w:lsdException w:name="Medium Grid 1 Accent 3" w:uiPriority="67"/>
-    <w:lsdException w:name="Medium Grid 2 Accent 3" w:uiPriority="68"/>
-    <w:lsdException w:name="Medium Grid 3 Accent 3" w:uiPriority="69"/>
-    <w:lsdException w:name="Dark List Accent 3" w:uiPriority="70"/>
-    <w:lsdException w:name="Colorful Shading Accent 3" w:uiPriority="71"/>
-    <w:lsdException w:name="Colorful List Accent 3" w:uiPriority="72"/>
-    <w:lsdException w:name="Colorful Grid Accent 3" w:uiPriority="73"/>
-    <w:lsdException w:name="Light Shading Accent 4" w:uiPriority="60"/>
-    <w:lsdException w:name="Light List Accent 4" w:uiPriority="61"/>
-    <w:lsdException w:name="Light Grid Accent 4" w:uiPriority="62"/>
-    <w:lsdException w:name="Medium Shading 1 Accent 4" w:uiPriority="63"/>
-    <w:lsdException w:name="Medium Shading 2 Accent 4" w:uiPriority="64"/>
-    <w:lsdException w:name="Medium List 1 Accent 4" w:uiPriority="65"/>
-    <w:lsdException w:name="Medium List 2 Accent 4" w:uiPriority="66"/>
-    <w:lsdException w:name="Medium Grid 1 Accent 4" w:uiPriority="67"/>
-    <w:lsdException w:name="Medium Grid 2 Accent 4" w:uiPriority="68"/>
-    <w:lsdException w:name="Medium Grid 3 Accent 4" w:uiPriority="69"/>
-    <w:lsdException w:name="Dark List Accent 4" w:uiPriority="70"/>
-    <w:lsdException w:name="Colorful Shading Accent 4" w:uiPriority="71"/>
-    <w:lsdException w:name="Colorful List Accent 4" w:uiPriority="72"/>
-    <w:lsdException w:name="Colorful Grid Accent 4" w:uiPriority="73"/>
-    <w:lsdException w:name="Light Shading Accent 5" w:uiPriority="60"/>
-    <w:lsdException w:name="Light List Accent 5" w:uiPriority="61"/>
-    <w:lsdException w:name="Light Grid Accent 5" w:uiPriority="62"/>
-    <w:lsdException w:name="Medium Shading 1 Accent 5" w:uiPriority="63"/>
-    <w:lsdException w:name="Medium Shading 2 Accent 5" w:uiPriority="64"/>
-    <w:lsdException w:name="Medium List 1 Accent 5" w:uiPriority="65"/>
-    <w:lsdException w:name="Medium List 2 Accent 5" w:uiPriority="66"/>
-    <w:lsdException w:name="Medium Grid 1 Accent 5" w:uiPriority="67"/>
-    <w:lsdException w:name="Medium Grid 2 Accent 5" w:uiPriority="68"/>
-    <w:lsdException w:name="Medium Grid 3 Accent 5" w:uiPriority="69"/>
-    <w:lsdException w:name="Dark List Accent 5" w:uiPriority="70"/>
-    <w:lsdException w:name="Colorful Shading Accent 5" w:uiPriority="71"/>
-    <w:lsdException w:name="Colorful List Accent 5" w:uiPriority="72"/>
-    <w:lsdException w:name="Colorful Grid Accent 5" w:uiPriority="73"/>
-    <w:lsdException w:name="Light Shading Accent 6" w:uiPriority="60"/>
-    <w:lsdException w:name="Light List Accent 6" w:uiPriority="61"/>
-    <w:lsdException w:name="Light Grid Accent 6" w:uiPriority="62"/>
-    <w:lsdException w:name="Medium Shading 1 Accent 6" w:uiPriority="63"/>
-    <w:lsdException w:name="Medium Shading 2 Accent 6" w:uiPriority="64"/>
-    <w:lsdException w:name="Medium List 1 Accent 6" w:uiPriority="65"/>
-    <w:lsdException w:name="Medium List 2 Accent 6" w:uiPriority="66"/>
-    <w:lsdException w:name="Medium Grid 1 Accent 6" w:uiPriority="67"/>
-    <w:lsdException w:name="Medium Grid 2 Accent 6" w:uiPriority="68"/>
-    <w:lsdException w:name="Medium Grid 3 Accent 6" w:uiPriority="69"/>
-    <w:lsdException w:name="Dark List Accent 6" w:uiPriority="70"/>
-    <w:lsdException w:name="Colorful Shading Accent 6" w:uiPriority="71"/>
-    <w:lsdException w:name="Colorful List Accent 6" w:uiPriority="72"/>
-    <w:lsdException w:name="Colorful Grid Accent 6" w:uiPriority="73"/>
-    <w:lsdException w:name="Subtle Emphasis" w:uiPriority="19" w:qFormat="1"/>
-    <w:lsdException w:name="Intense Emphasis" w:uiPriority="21" w:qFormat="1"/>
-    <w:lsdException w:name="Subtle Reference" w:uiPriority="31" w:qFormat="1"/>
-    <w:lsdException w:name="Intense Reference" w:uiPriority="32" w:qFormat="1"/>
-    <w:lsdException w:name="Book Title" w:uiPriority="33" w:qFormat="1"/>
-    <w:lsdException w:name="Bibliography" w:semiHidden="1" w:uiPriority="37" w:unhideWhenUsed="1"/>
-    <w:lsdException w:name="TOC Heading" w:semiHidden="1" w:uiPriority="39" w:unhideWhenUsed="1" w:qFormat="1"/>
-    <w:lsdException w:name="Plain Table 1" w:uiPriority="41"/>
-    <w:lsdException w:name="Plain Table 2" w:uiPriority="42"/>
-    <w:lsdException w:name="Plain Table 3" w:uiPriority="43"/>
-    <w:lsdException w:name="Plain Table 4" w:uiPriority="44"/>
-    <w:lsdException w:name="Plain Table 5" w:uiPriority="45"/>
-    <w:lsdException w:name="Grid Table Light" w:uiPriority="40"/>
-    <w:lsdException w:name="Grid Table 1 Light" w:uiPriority="46"/>
-    <w:lsdException w:name="Grid Table 2" w:uiPriority="47"/>
-    <w:lsdException w:name="Grid Table 3" w:uiPriority="48"/>
-    <w:lsdException w:name="Grid Table 4" w:uiPriority="49"/>
-    <w:lsdException w:name="Grid Table 5 Dark" w:uiPriority="50"/>
-    <w:lsdException w:name="Grid Table 6 Colorful" w:uiPriority="51"/>
-    <w:lsdException w:name="Grid Table 7 Colorful" w:uiPriority="52"/>
-    <w:lsdException w:name="Grid Table 1 Light Accent 1" w:uiPriority="46"/>
-    <w:lsdException w:name="Grid Table 2 Accent 1" w:uiPriority="47"/>
-    <w:lsdException w:name="Grid Table 3 Accent 1" w:uiPriority="48"/>
-    <w:lsdException w:name="Grid Table 4 Accent 1" w:uiPriority="49"/>
-    <w:lsdException w:name="Grid Table 5 Dark Accent 1" w:uiPriority="50"/>
-    <w:lsdException w:name="Grid Table 6 Colorful Accent 1" w:uiPriority="51"/>
-    <w:lsdException w:name="Grid Table 7 Colorful Accent 1" w:uiPriority="52"/>
-    <w:lsdException w:name="Grid Table 1 Light Accent 2" w:uiPriority="46"/>
-    <w:lsdException w:name="Grid Table 2 Accent 2" w:uiPriority="47"/>
-    <w:lsdException w:name="Grid Table 3 Accent 2" w:uiPriority="48"/>
-    <w:lsdException w:name="Grid Table 4 Accent 2" w:uiPriority="49"/>
-    <w:lsdException w:name="Grid Table 5 Dark Accent 2" w:uiPriority="50"/>
-    <w:lsdException w:name="Grid Table 6 Colorful Accent 2" w:uiPriority="51"/>
-    <w:lsdException w:name="Grid Table 7 Colorful Accent 2" w:uiPriority="52"/>
-    <w:lsdException w:name="Grid Table 1 Light Accent 3" w:uiPriority="46"/>
-    <w:lsdException w:name="Grid Table 2 Accent 3" w:uiPriority="47"/>
-    <w:lsdException w:name="Grid Table 3 Accent 3" w:uiPriority="48"/>
-    <w:lsdException w:name="Grid Table 4 Accent 3" w:uiPriority="49"/>
-    <w:lsdException w:name="Grid Table 5 Dark Accent 3" w:uiPriority="50"/>
-    <w:lsdException w:name="Grid Table 6 Colorful Accent 3" w:uiPriority="51"/>
-    <w:lsdException w:name="Grid Table 7 Colorful Accent 3" w:uiPriority="52"/>
-    <w:lsdException w:name="Grid Table 1 Light Accent 4" w:uiPriority="46"/>
-    <w:lsdException w:name="Grid Table 2 Accent 4" w:uiPriority="47"/>
-    <w:lsdException w:name="Grid Table 3 Accent 4" w:uiPriority="48"/>
-    <w:lsdException w:name="Grid Table 4 Accent 4" w:uiPriority="49"/>
-    <w:lsdException w:name="Grid Table 5 Dark Accent 4" w:uiPriority="50"/>
-    <w:lsdException w:name="Grid Table 6 Colorful Accent 4" w:uiPriority="51"/>
-    <w:lsdException w:name="Grid Table 7 Colorful Accent 4" w:uiPriority="52"/>
-    <w:lsdException w:name="Grid Table 1 Light Accent 5" w:uiPriority="46"/>
-    <w:lsdException w:name="Grid Table 2 Accent 5" w:uiPriority="47"/>
-    <w:lsdException w:name="Grid Table 3 Accent 5" w:uiPriority="48"/>
-    <w:lsdException w:name="Grid Table 4 Accent 5" w:uiPriority="49"/>
-    <w:lsdException w:name="Grid Table 5 Dark Accent 5" w:uiPriority="50"/>
-    <w:lsdException w:name="Grid Table 6 Colorful Accent 5" w:uiPriority="51"/>
-    <w:lsdException w:name="Grid Table 7 Colorful Accent 5" w:uiPriority="52"/>
-    <w:lsdException w:name="Grid Table 1 Light Accent 6" w:uiPriority="46"/>
-    <w:lsdException w:name="Grid Table 2 Accent 6" w:uiPriority="47"/>
-    <w:lsdException w:name="Grid Table 3 Accent 6" w:uiPriority="48"/>
-    <w:lsdException w:name="Grid Table 4 Accent 6" w:uiPriority="49"/>
-    <w:lsdException w:name="Grid Table 5 Dark Accent 6" w:uiPriority="50"/>
-    <w:lsdException w:name="Grid Table 6 Colorful Accent 6" w:uiPriority="51"/>
-    <w:lsdException w:name="Grid Table 7 Colorful Accent 6" w:uiPriority="52"/>
-    <w:lsdException w:name="List Table 1 Light" w:uiPriority="46"/>
-    <w:lsdException w:name="List Table 2" w:uiPriority="47"/>
-    <w:lsdException w:name="List Table 3" w:uiPriority="48"/>
-    <w:lsdException w:name="List Table 4" w:uiPriority="49"/>
-    <w:lsdException w:name="List Table 5 Dark" w:uiPriority="50"/>
-    <w:lsdException w:name="List Table 6 Colorful" w:uiPriority="51"/>
-    <w:lsdException w:name="List Table 7 Colorful" w:uiPriority="52"/>
-    <w:lsdException w:name="List Table 1 Light Accent 1" w:uiPriority="46"/>
-    <w:lsdException w:name="List Table 2 Accent 1" w:uiPriority="47"/>
-    <w:lsdException w:name="List Table 3 Accent 1" w:uiPriority="48"/>
-    <w:lsdException w:name="List Table 4 Accent 1" w:uiPriority="49"/>
-    <w:lsdException w:name="List Table 5 Dark Accent 1" w:uiPriority="50"/>
-    <w:lsdException w:name="List Table 6 Colorful Accent 1" w:uiPriority="51"/>
-    <w:lsdException w:name="List Table 7 Colorful Accent 1" w:uiPriority="52"/>
-    <w:lsdException w:name="List Table 1 Light Accent 2" w:uiPriority="46"/>
-    <w:lsdException w:name="List Table 2 Accent 2" w:uiPriority="47"/>
-    <w:lsdException w:name="List Table 3 Accent 2" w:uiPriority="48"/>
-    <w:lsdException w:name="List Table 4 Accent 2" w:uiPriority="49"/>
-    <w:lsdException w:name="List Table 5 Dark Accent 2" w:uiPriority="50"/>
-    <w:lsdException w:name="List Table 6 Colorful Accent 2" w:uiPriority="51"/>
-    <w:lsdException w:name="List Table 7 Colorful Accent 2" w:uiPriority="52"/>
-    <w:lsdException w:name="List Table 1 Light Accent 3" w:uiPriority="46"/>
-    <w:lsdException w:name="List Table 2 Accent 3" w:uiPriority="47"/>
-    <w:lsdException w:name="List Table 3 Accent 3" w:uiPriority="48"/>
-    <w:lsdException w:name="List Table 4 Accent 3" w:uiPriority="49"/>
-    <w:lsdException w:name="List Table 5 Dark Accent 3" w:uiPriority="50"/>
-    <w:lsdException w:name="List Table 6 Colorful Accent 3" w:uiPriority="51"/>
-    <w:lsdException w:name="List Table 7 Colorful Accent 3" w:uiPriority="52"/>
-    <w:lsdException w:name="List Table 1 Light Accent 4" w:uiPriority="46"/>
-    <w:lsdException w:name="List Table 2 Accent 4" w:uiPriority="47"/>
-    <w:lsdException w:name="List Table 3 Accent 4" w:uiPriority="48"/>
-    <w:lsdException w:name="List Table 4 Accent 4" w:uiPriority="49"/>
-    <w:lsdException w:name="List Table 5 Dark Accent 4" w:uiPriority="50"/>
-    <w:lsdException w:name="List Table 6 Colorful Accent 4" w:uiPriority="51"/>
-    <w:lsdException w:name="List Table 7 Colorful Accent 4" w:uiPriority="52"/>
-    <w:lsdException w:name="List Table 1 Light Accent 5" w:uiPriority="46"/>
-    <w:lsdException w:name="List Table 2 Accent 5" w:uiPriority="47"/>
-    <w:lsdException w:name="List Table 3 Accent 5" w:uiPriority="48"/>
-    <w:lsdException w:name="List Table 4 Accent 5" w:uiPriority="49"/>
-    <w:lsdException w:name="List Table 5 Dark Accent 5" w:uiPriority="50"/>
-    <w:lsdException w:name="List Table 6 Colorful Accent 5" w:uiPriority="51"/>
-    <w:lsdException w:name="List Table 7 Colorful Accent 5" w:uiPriority="52"/>
-    <w:lsdException w:name="List Table 1 Light Accent 6" w:uiPriority="46"/>
-    <w:lsdException w:name="List Table 2 Accent 6" w:uiPriority="47"/>
-    <w:lsdException w:name="List Table 3 Accent 6" w:uiPriority="48"/>
-    <w:lsdException w:name="List Table 4 Accent 6" w:uiPriority="49"/>
-    <w:lsdException w:name="List Table 5 Dark Accent 6" w:uiPriority="50"/>
-    <w:lsdException w:name="List Table 6 Colorful Accent 6" w:uiPriority="51"/>
-    <w:lsdException w:name="List Table 7 Colorful Accent 6" w:uiPriority="52"/>
+  <w:latentStyles w:defLockedState="0" w:defUIPriority="99" w:defSemiHidden="1" w:defUnhideWhenUsed="1" w:defQFormat="0" w:count="267">
+    <w:lsdException w:name="Normal" w:semiHidden="0" w:uiPriority="0" w:unhideWhenUsed="0" w:qFormat="1"/>
+    <w:lsdException w:name="heading 1" w:semiHidden="0" w:uiPriority="9" w:unhideWhenUsed="0" w:qFormat="1"/>
+    <w:lsdException w:name="heading 2" w:uiPriority="9" w:qFormat="1"/>
+    <w:lsdException w:name="heading 3" w:uiPriority="9" w:qFormat="1"/>
+    <w:lsdException w:name="heading 4" w:uiPriority="9" w:qFormat="1"/>
+    <w:lsdException w:name="heading 5" w:uiPriority="9" w:qFormat="1"/>
+    <w:lsdException w:name="heading 6" w:uiPriority="9" w:qFormat="1"/>
+    <w:lsdException w:name="heading 7" w:uiPriority="9" w:qFormat="1"/>
+    <w:lsdException w:name="heading 8" w:uiPriority="9" w:qFormat="1"/>
+    <w:lsdException w:name="heading 9" w:uiPriority="9" w:qFormat="1"/>
+    <w:lsdException w:name="toc 1" w:uiPriority="39"/>
+    <w:lsdException w:name="toc 2" w:uiPriority="39"/>
+    <w:lsdException w:name="toc 3" w:uiPriority="39"/>
+    <w:lsdException w:name="toc 4" w:uiPriority="39"/>
+    <w:lsdException w:name="toc 5" w:uiPriority="39"/>
+    <w:lsdException w:name="toc 6" w:uiPriority="39"/>
+    <w:lsdException w:name="toc 7" w:uiPriority="39"/>
+    <w:lsdException w:name="toc 8" w:uiPriority="39"/>
+    <w:lsdException w:name="toc 9" w:uiPriority="39"/>
+    <w:lsdException w:name="caption" w:uiPriority="35" w:qFormat="1"/>
+    <w:lsdException w:name="Title" w:semiHidden="0" w:uiPriority="10" w:unhideWhenUsed="0" w:qFormat="1"/>
+    <w:lsdException w:name="Default Paragraph Font" w:uiPriority="1"/>
+    <w:lsdException w:name="Subtitle" w:semiHidden="0" w:uiPriority="11" w:unhideWhenUsed="0" w:qFormat="1"/>
+    <w:lsdException w:name="Strong" w:semiHidden="0" w:uiPriority="22" w:unhideWhenUsed="0" w:qFormat="1"/>
+    <w:lsdException w:name="Emphasis" w:semiHidden="0" w:uiPriority="20" w:unhideWhenUsed="0" w:qFormat="1"/>
+    <w:lsdException w:name="Table Grid" w:semiHidden="0" w:uiPriority="39" w:unhideWhenUsed="0"/>
+    <w:lsdException w:name="Placeholder Text" w:unhideWhenUsed="0"/>
+    <w:lsdException w:name="No Spacing" w:semiHidden="0" w:uiPriority="1" w:unhideWhenUsed="0" w:qFormat="1"/>
+    <w:lsdException w:name="Light Shading" w:semiHidden="0" w:uiPriority="60" w:unhideWhenUsed="0"/>
+    <w:lsdException w:name="Light List" w:semiHidden="0" w:uiPriority="61" w:unhideWhenUsed="0"/>
+    <w:lsdException w:name="Light Grid" w:semiHidden="0" w:uiPriority="62" w:unhideWhenUsed="0"/>
+    <w:lsdException w:name="Medium Shading 1" w:semiHidden="0" w:uiPriority="63" w:unhideWhenUsed="0"/>
+    <w:lsdException w:name="Medium Shading 2" w:semiHidden="0" w:uiPriority="64" w:unhideWhenUsed="0"/>
+    <w:lsdException w:name="Medium List 1" w:semiHidden="0" w:uiPriority="65" w:unhideWhenUsed="0"/>
+    <w:lsdException w:name="Medium List 2" w:semiHidden="0" w:uiPriority="66" w:unhideWhenUsed="0"/>
+    <w:lsdException w:name="Medium Grid 1" w:semiHidden="0" w:uiPriority="67" w:unhideWhenUsed="0"/>
+    <w:lsdException w:name="Medium Grid 2" w:semiHidden="0" w:uiPriority="68" w:unhideWhenUsed="0"/>
+    <w:lsdException w:name="Medium Grid 3" w:semiHidden="0" w:uiPriority="69" w:unhideWhenUsed="0"/>
+    <w:lsdException w:name="Dark List" w:semiHidden="0" w:uiPriority="70" w:unhideWhenUsed="0"/>
+    <w:lsdException w:name="Colorful Shading" w:semiHidden="0" w:uiPriority="71" w:unhideWhenUsed="0"/>
+    <w:lsdException w:name="Colorful List" w:semiHidden="0" w:uiPriority="72" w:unhideWhenUsed="0"/>
+    <w:lsdException w:name="Colorful Grid" w:semiHidden="0" w:uiPriority="73" w:unhideWhenUsed="0"/>
+    <w:lsdException w:name="Light Shading Accent 1" w:semiHidden="0" w:uiPriority="60" w:unhideWhenUsed="0"/>
+    <w:lsdException w:name="Light List Accent 1" w:semiHidden="0" w:uiPriority="61" w:unhideWhenUsed="0"/>
+    <w:lsdException w:name="Light Grid Accent 1" w:semiHidden="0" w:uiPriority="62" w:unhideWhenUsed="0"/>
+    <w:lsdException w:name="Medium Shading 1 Accent 1" w:semiHidden="0" w:uiPriority="63" w:unhideWhenUsed="0"/>
+    <w:lsdException w:name="Medium Shading 2 Accent 1" w:semiHidden="0" w:uiPriority="64" w:unhideWhenUsed="0"/>
+    <w:lsdException w:name="Medium List 1 Accent 1" w:semiHidden="0" w:uiPriority="65" w:unhideWhenUsed="0"/>
+    <w:lsdException w:name="Revision" w:unhideWhenUsed="0"/>
+    <w:lsdException w:name="List Paragraph" w:semiHidden="0" w:uiPriority="34" w:unhideWhenUsed="0" w:qFormat="1"/>
+    <w:lsdException w:name="Quote" w:semiHidden="0" w:uiPriority="29" w:unhideWhenUsed="0" w:qFormat="1"/>
+    <w:lsdException w:name="Intense Quote" w:semiHidden="0" w:uiPriority="30" w:unhideWhenUsed="0" w:qFormat="1"/>
+    <w:lsdException w:name="Medium List 2 Accent 1" w:semiHidden="0" w:uiPriority="66" w:unhideWhenUsed="0"/>
+    <w:lsdException w:name="Medium Grid 1 Accent 1" w:semiHidden="0" w:uiPriority="67" w:unhideWhenUsed="0"/>
+    <w:lsdException w:name="Medium Grid 2 Accent 1" w:semiHidden="0" w:uiPriority="68" w:unhideWhenUsed="0"/>
+    <w:lsdException w:name="Medium Grid 3 Accent 1" w:semiHidden="0" w:uiPriority="69" w:unhideWhenUsed="0"/>
+    <w:lsdException w:name="Dark List Accent 1" w:semiHidden="0" w:uiPriority="70" w:unhideWhenUsed="0"/>
+    <w:lsdException w:name="Colorful Shading Accent 1" w:semiHidden="0" w:uiPriority="71" w:unhideWhenUsed="0"/>
+    <w:lsdException w:name="Colorful List Accent 1" w:semiHidden="0" w:uiPriority="72" w:unhideWhenUsed="0"/>
+    <w:lsdException w:name="Colorful Grid Accent 1" w:semiHidden="0" w:uiPriority="73" w:unhideWhenUsed="0"/>
+    <w:lsdException w:name="Light Shading Accent 2" w:semiHidden="0" w:uiPriority="60" w:unhideWhenUsed="0"/>
+    <w:lsdException w:name="Light List Accent 2" w:semiHidden="0" w:uiPriority="61" w:unhideWhenUsed="0"/>
+    <w:lsdException w:name="Light Grid Accent 2" w:semiHidden="0" w:uiPriority="62" w:unhideWhenUsed="0"/>
+    <w:lsdException w:name="Medium Shading 1 Accent 2" w:semiHidden="0" w:uiPriority="63" w:unhideWhenUsed="0"/>
+    <w:lsdException w:name="Medium Shading 2 Accent 2" w:semiHidden="0" w:uiPriority="64" w:unhideWhenUsed="0"/>
+    <w:lsdException w:name="Medium List 1 Accent 2" w:semiHidden="0" w:uiPriority="65" w:unhideWhenUsed="0"/>
+    <w:lsdException w:name="Medium List 2 Accent 2" w:semiHidden="0" w:uiPriority="66" w:unhideWhenUsed="0"/>
+    <w:lsdException w:name="Medium Grid 1 Accent 2" w:semiHidden="0" w:uiPriority="67" w:unhideWhenUsed="0"/>
+    <w:lsdException w:name="Medium Grid 2 Accent 2" w:semiHidden="0" w:uiPriority="68" w:unhideWhenUsed="0"/>
+    <w:lsdException w:name="Medium Grid 3 Accent 2" w:semiHidden="0" w:uiPriority="69" w:unhideWhenUsed="0"/>
+    <w:lsdException w:name="Dark List Accent 2" w:semiHidden="0" w:uiPriority="70" w:unhideWhenUsed="0"/>
+    <w:lsdException w:name="Colorful Shading Accent 2" w:semiHidden="0" w:uiPriority="71" w:unhideWhenUsed="0"/>
+    <w:lsdException w:name="Colorful List Accent 2" w:semiHidden="0" w:uiPriority="72" w:unhideWhenUsed="0"/>
+    <w:lsdException w:name="Colorful Grid Accent 2" w:semiHidden="0" w:uiPriority="73" w:unhideWhenUsed="0"/>
+    <w:lsdException w:name="Light Shading Accent 3" w:semiHidden="0" w:uiPriority="60" w:unhideWhenUsed="0"/>
+    <w:lsdException w:name="Light List Accent 3" w:semiHidden="0" w:uiPriority="61" w:unhideWhenUsed="0"/>
+    <w:lsdException w:name="Light Grid Accent 3" w:semiHidden="0" w:uiPriority="62" w:unhideWhenUsed="0"/>
+    <w:lsdException w:name="Medium Shading 1 Accent 3" w:semiHidden="0" w:uiPriority="63" w:unhideWhenUsed="0"/>
+    <w:lsdException w:name="Medium Shading 2 Accent 3" w:semiHidden="0" w:uiPriority="64" w:unhideWhenUsed="0"/>
+    <w:lsdException w:name="Medium List 1 Accent 3" w:semiHidden="0" w:uiPriority="65" w:unhideWhenUsed="0"/>
+    <w:lsdException w:name="Medium List 2 Accent 3" w:semiHidden="0" w:uiPriority="66" w:unhideWhenUsed="0"/>
+    <w:lsdException w:name="Medium Grid 1 Accent 3" w:semiHidden="0" w:uiPriority="67" w:unhideWhenUsed="0"/>
+    <w:lsdException w:name="Medium Grid 2 Accent 3" w:semiHidden="0" w:uiPriority="68" w:unhideWhenUsed="0"/>
+    <w:lsdException w:name="Medium Grid 3 Accent 3" w:semiHidden="0" w:uiPriority="69" w:unhideWhenUsed="0"/>
+    <w:lsdException w:name="Dark List Accent 3" w:semiHidden="0" w:uiPriority="70" w:unhideWhenUsed="0"/>
+    <w:lsdException w:name="Colorful Shading Accent 3" w:semiHidden="0" w:uiPriority="71" w:unhideWhenUsed="0"/>
+    <w:lsdException w:name="Colorful List Accent 3" w:semiHidden="0" w:uiPriority="72" w:unhideWhenUsed="0"/>
+    <w:lsdException w:name="Colorful Grid Accent 3" w:semiHidden="0" w:uiPriority="73" w:unhideWhenUsed="0"/>
+    <w:lsdException w:name="Light Shading Accent 4" w:semiHidden="0" w:uiPriority="60" w:unhideWhenUsed="0"/>
+    <w:lsdException w:name="Light List Accent 4" w:semiHidden="0" w:uiPriority="61" w:unhideWhenUsed="0"/>
+    <w:lsdException w:name="Light Grid Accent 4" w:semiHidden="0" w:uiPriority="62" w:unhideWhenUsed="0"/>
+    <w:lsdException w:name="Medium Shading 1 Accent 4" w:semiHidden="0" w:uiPriority="63" w:unhideWhenUsed="0"/>
+    <w:lsdException w:name="Medium Shading 2 Accent 4" w:semiHidden="0" w:uiPriority="64" w:unhideWhenUsed="0"/>
+    <w:lsdException w:name="Medium List 1 Accent 4" w:semiHidden="0" w:uiPriority="65" w:unhideWhenUsed="0"/>
+    <w:lsdException w:name="Medium List 2 Accent 4" w:semiHidden="0" w:uiPriority="66" w:unhideWhenUsed="0"/>
+    <w:lsdException w:name="Medium Grid 1 Accent 4" w:semiHidden="0" w:uiPriority="67" w:unhideWhenUsed="0"/>
+    <w:lsdException w:name="Medium Grid 2 Accent 4" w:semiHidden="0" w:uiPriority="68" w:unhideWhenUsed="0"/>
+    <w:lsdException w:name="Medium Grid 3 Accent 4" w:semiHidden="0" w:uiPriority="69" w:unhideWhenUsed="0"/>
+    <w:lsdException w:name="Dark List Accent 4" w:semiHidden="0" w:uiPriority="70" w:unhideWhenUsed="0"/>
+    <w:lsdException w:name="Colorful Shading Accent 4" w:semiHidden="0" w:uiPriority="71" w:unhideWhenUsed="0"/>
+    <w:lsdException w:name="Colorful List Accent 4" w:semiHidden="0" w:uiPriority="72" w:unhideWhenUsed="0"/>
+    <w:lsdException w:name="Colorful Grid Accent 4" w:semiHidden="0" w:uiPriority="73" w:unhideWhenUsed="0"/>
+    <w:lsdException w:name="Light Shading Accent 5" w:semiHidden="0" w:uiPriority="60" w:unhideWhenUsed="0"/>
+    <w:lsdException w:name="Light List Accent 5" w:semiHidden="0" w:uiPriority="61" w:unhideWhenUsed="0"/>
+    <w:lsdException w:name="Light Grid Accent 5" w:semiHidden="0" w:uiPriority="62" w:unhideWhenUsed="0"/>
+    <w:lsdException w:name="Medium Shading 1 Accent 5" w:semiHidden="0" w:uiPriority="63" w:unhideWhenUsed="0"/>
+    <w:lsdException w:name="Medium Shading 2 Accent 5" w:semiHidden="0" w:uiPriority="64" w:unhideWhenUsed="0"/>
+    <w:lsdException w:name="Medium List 1 Accent 5" w:semiHidden="0" w:uiPriority="65" w:unhideWhenUsed="0"/>
+    <w:lsdException w:name="Medium List 2 Accent 5" w:semiHidden="0" w:uiPriority="66" w:unhideWhenUsed="0"/>
+    <w:lsdException w:name="Medium Grid 1 Accent 5" w:semiHidden="0" w:uiPriority="67" w:unhideWhenUsed="0"/>
+    <w:lsdException w:name="Medium Grid 2 Accent 5" w:semiHidden="0" w:uiPriority="68" w:unhideWhenUsed="0"/>
+    <w:lsdException w:name="Medium Grid 3 Accent 5" w:semiHidden="0" w:uiPriority="69" w:unhideWhenUsed="0"/>
+    <w:lsdException w:name="Dark List Accent 5" w:semiHidden="0" w:uiPriority="70" w:unhideWhenUsed="0"/>
+    <w:lsdException w:name="Colorful Shading Accent 5" w:semiHidden="0" w:uiPriority="71" w:unhideWhenUsed="0"/>
+    <w:lsdException w:name="Colorful List Accent 5" w:semiHidden="0" w:uiPriority="72" w:unhideWhenUsed="0"/>
+    <w:lsdException w:name="Colorful Grid Accent 5" w:semiHidden="0" w:uiPriority="73" w:unhideWhenUsed="0"/>
+    <w:lsdException w:name="Light Shading Accent 6" w:semiHidden="0" w:uiPriority="60" w:unhideWhenUsed="0"/>
+    <w:lsdException w:name="Light List Accent 6" w:semiHidden="0" w:uiPriority="61" w:unhideWhenUsed="0"/>
+    <w:lsdException w:name="Light Grid Accent 6" w:semiHidden="0" w:uiPriority="62" w:unhideWhenUsed="0"/>
+    <w:lsdException w:name="Medium Shading 1 Accent 6" w:semiHidden="0" w:uiPriority="63" w:unhideWhenUsed="0"/>
+    <w:lsdException w:name="Medium Shading 2 Accent 6" w:semiHidden="0" w:uiPriority="64" w:unhideWhenUsed="0"/>
+    <w:lsdException w:name="Medium List 1 Accent 6" w:semiHidden="0" w:uiPriority="65" w:unhideWhenUsed="0"/>
+    <w:lsdException w:name="Medium List 2 Accent 6" w:semiHidden="0" w:uiPriority="66" w:unhideWhenUsed="0"/>
+    <w:lsdException w:name="Medium Grid 1 Accent 6" w:semiHidden="0" w:uiPriority="67" w:unhideWhenUsed="0"/>
+    <w:lsdException w:name="Medium Grid 2 Accent 6" w:semiHidden="0" w:uiPriority="68" w:unhideWhenUsed="0"/>
+    <w:lsdException w:name="Medium Grid 3 Accent 6" w:semiHidden="0" w:uiPriority="69" w:unhideWhenUsed="0"/>
+    <w:lsdException w:name="Dark List Accent 6" w:semiHidden="0" w:uiPriority="70" w:unhideWhenUsed="0"/>
+    <w:lsdException w:name="Colorful Shading Accent 6" w:semiHidden="0" w:uiPriority="71" w:unhideWhenUsed="0"/>
+    <w:lsdException w:name="Colorful List Accent 6" w:semiHidden="0" w:uiPriority="72" w:unhideWhenUsed="0"/>
+    <w:lsdException w:name="Colorful Grid Accent 6" w:semiHidden="0" w:uiPriority="73" w:unhideWhenUsed="0"/>
+    <w:lsdException w:name="Subtle Emphasis" w:semiHidden="0" w:uiPriority="19" w:unhideWhenUsed="0" w:qFormat="1"/>
+    <w:lsdException w:name="Intense Emphasis" w:semiHidden="0" w:uiPriority="21" w:unhideWhenUsed="0" w:qFormat="1"/>
+    <w:lsdException w:name="Subtle Reference" w:semiHidden="0" w:uiPriority="31" w:unhideWhenUsed="0" w:qFormat="1"/>
+    <w:lsdException w:name="Intense Reference" w:semiHidden="0" w:uiPriority="32" w:unhideWhenUsed="0" w:qFormat="1"/>
+    <w:lsdException w:name="Book Title" w:semiHidden="0" w:uiPriority="33" w:unhideWhenUsed="0" w:qFormat="1"/>
+    <w:lsdException w:name="Bibliography" w:uiPriority="37"/>
+    <w:lsdException w:name="TOC Heading" w:uiPriority="39" w:qFormat="1"/>
   </w:latentStyles>
   <w:style w:type="paragraph" w:default="1" w:styleId="Normal">
     <w:name w:val="Normal"/>
@@ -18353,6 +18258,423 @@
     <w:rsid w:val="001D64BD"/>
     <w:rPr>
       <w:vertAlign w:val="superscript"/>
+    </w:rPr>
+  </w:style>
+  <w:style w:type="paragraph" w:styleId="ListParagraph">
+    <w:name w:val="List Paragraph"/>
+    <w:basedOn w:val="Normal"/>
+    <w:uiPriority w:val="34"/>
+    <w:qFormat/>
+    <w:rsid w:val="00620B5C"/>
+    <w:pPr>
+      <w:ind w:left="720"/>
+      <w:contextualSpacing/>
+    </w:pPr>
+  </w:style>
+  <w:style w:type="character" w:styleId="CommentReference">
+    <w:name w:val="annotation reference"/>
+    <w:basedOn w:val="DefaultParagraphFont"/>
+    <w:uiPriority w:val="99"/>
+    <w:semiHidden/>
+    <w:unhideWhenUsed/>
+    <w:rsid w:val="001F407E"/>
+    <w:rPr>
+      <w:sz w:val="16"/>
+      <w:szCs w:val="16"/>
+    </w:rPr>
+  </w:style>
+  <w:style w:type="paragraph" w:styleId="CommentText">
+    <w:name w:val="annotation text"/>
+    <w:basedOn w:val="Normal"/>
+    <w:link w:val="CommentTextChar"/>
+    <w:uiPriority w:val="99"/>
+    <w:semiHidden/>
+    <w:unhideWhenUsed/>
+    <w:rsid w:val="001F407E"/>
+    <w:rPr>
+      <w:sz w:val="20"/>
+      <w:szCs w:val="20"/>
+    </w:rPr>
+  </w:style>
+  <w:style w:type="character" w:customStyle="1" w:styleId="CommentTextChar">
+    <w:name w:val="Comment Text Char"/>
+    <w:basedOn w:val="DefaultParagraphFont"/>
+    <w:link w:val="CommentText"/>
+    <w:uiPriority w:val="99"/>
+    <w:semiHidden/>
+    <w:rsid w:val="001F407E"/>
+    <w:rPr>
+      <w:sz w:val="20"/>
+      <w:szCs w:val="20"/>
+    </w:rPr>
+  </w:style>
+  <w:style w:type="paragraph" w:styleId="CommentSubject">
+    <w:name w:val="annotation subject"/>
+    <w:basedOn w:val="CommentText"/>
+    <w:next w:val="CommentText"/>
+    <w:link w:val="CommentSubjectChar"/>
+    <w:uiPriority w:val="99"/>
+    <w:semiHidden/>
+    <w:unhideWhenUsed/>
+    <w:rsid w:val="001F407E"/>
+    <w:rPr>
+      <w:b/>
+      <w:bCs/>
+    </w:rPr>
+  </w:style>
+  <w:style w:type="character" w:customStyle="1" w:styleId="CommentSubjectChar">
+    <w:name w:val="Comment Subject Char"/>
+    <w:basedOn w:val="CommentTextChar"/>
+    <w:link w:val="CommentSubject"/>
+    <w:uiPriority w:val="99"/>
+    <w:semiHidden/>
+    <w:rsid w:val="001F407E"/>
+    <w:rPr>
+      <w:b/>
+      <w:bCs/>
+      <w:sz w:val="20"/>
+      <w:szCs w:val="20"/>
+    </w:rPr>
+  </w:style>
+  <w:style w:type="paragraph" w:styleId="BalloonText">
+    <w:name w:val="Balloon Text"/>
+    <w:basedOn w:val="Normal"/>
+    <w:link w:val="BalloonTextChar"/>
+    <w:uiPriority w:val="99"/>
+    <w:semiHidden/>
+    <w:unhideWhenUsed/>
+    <w:rsid w:val="001F407E"/>
+    <w:rPr>
+      <w:rFonts w:ascii="Tahoma" w:hAnsi="Tahoma" w:cs="Tahoma"/>
+      <w:sz w:val="16"/>
+      <w:szCs w:val="16"/>
+    </w:rPr>
+  </w:style>
+  <w:style w:type="character" w:customStyle="1" w:styleId="BalloonTextChar">
+    <w:name w:val="Balloon Text Char"/>
+    <w:basedOn w:val="DefaultParagraphFont"/>
+    <w:link w:val="BalloonText"/>
+    <w:uiPriority w:val="99"/>
+    <w:semiHidden/>
+    <w:rsid w:val="001F407E"/>
+    <w:rPr>
+      <w:rFonts w:ascii="Tahoma" w:hAnsi="Tahoma" w:cs="Tahoma"/>
+      <w:sz w:val="16"/>
+      <w:szCs w:val="16"/>
+    </w:rPr>
+  </w:style>
+</w:styles>
+</file>
+
+<file path=word/stylesWithEffects.xml><?xml version="1.0" encoding="utf-8"?>
+<w:styles xmlns:wpc="http://schemas.microsoft.com/office/word/2010/wordprocessingCanvas" xmlns:mc="http://schemas.openxmlformats.org/markup-compatibility/2006" xmlns:o="urn:schemas-microsoft-com:office:office" xmlns:r="http://schemas.openxmlformats.org/officeDocument/2006/relationships" xmlns:m="http://schemas.openxmlformats.org/officeDocument/2006/math" xmlns:v="urn:schemas-microsoft-com:vml" xmlns:wp14="http://schemas.microsoft.com/office/word/2010/wordprocessingDrawing" xmlns:wp="http://schemas.openxmlformats.org/drawingml/2006/wordprocessingDrawing" xmlns:w10="urn:schemas-microsoft-com:office:word" xmlns:w="http://schemas.openxmlformats.org/wordprocessingml/2006/main" xmlns:w14="http://schemas.microsoft.com/office/word/2010/wordml" xmlns:wpg="http://schemas.microsoft.com/office/word/2010/wordprocessingGroup" xmlns:wpi="http://schemas.microsoft.com/office/word/2010/wordprocessingInk" xmlns:wne="http://schemas.microsoft.com/office/word/2006/wordml" xmlns:wps="http://schemas.microsoft.com/office/word/2010/wordprocessingShape" mc:Ignorable="w14 wp14">
+  <w:docDefaults>
+    <w:rPrDefault>
+      <w:rPr>
+        <w:rFonts w:asciiTheme="minorHAnsi" w:eastAsiaTheme="minorEastAsia" w:hAnsiTheme="minorHAnsi" w:cstheme="minorBidi"/>
+        <w:sz w:val="24"/>
+        <w:szCs w:val="24"/>
+        <w:lang w:val="en-US" w:eastAsia="en-US" w:bidi="ar-SA"/>
+      </w:rPr>
+    </w:rPrDefault>
+    <w:pPrDefault/>
+  </w:docDefaults>
+  <w:latentStyles w:defLockedState="0" w:defUIPriority="99" w:defSemiHidden="1" w:defUnhideWhenUsed="1" w:defQFormat="0" w:count="267">
+    <w:lsdException w:name="Normal" w:semiHidden="0" w:uiPriority="0" w:unhideWhenUsed="0" w:qFormat="1"/>
+    <w:lsdException w:name="heading 1" w:semiHidden="0" w:uiPriority="9" w:unhideWhenUsed="0" w:qFormat="1"/>
+    <w:lsdException w:name="heading 2" w:uiPriority="9" w:qFormat="1"/>
+    <w:lsdException w:name="heading 3" w:uiPriority="9" w:qFormat="1"/>
+    <w:lsdException w:name="heading 4" w:uiPriority="9" w:qFormat="1"/>
+    <w:lsdException w:name="heading 5" w:uiPriority="9" w:qFormat="1"/>
+    <w:lsdException w:name="heading 6" w:uiPriority="9" w:qFormat="1"/>
+    <w:lsdException w:name="heading 7" w:uiPriority="9" w:qFormat="1"/>
+    <w:lsdException w:name="heading 8" w:uiPriority="9" w:qFormat="1"/>
+    <w:lsdException w:name="heading 9" w:uiPriority="9" w:qFormat="1"/>
+    <w:lsdException w:name="toc 1" w:uiPriority="39"/>
+    <w:lsdException w:name="toc 2" w:uiPriority="39"/>
+    <w:lsdException w:name="toc 3" w:uiPriority="39"/>
+    <w:lsdException w:name="toc 4" w:uiPriority="39"/>
+    <w:lsdException w:name="toc 5" w:uiPriority="39"/>
+    <w:lsdException w:name="toc 6" w:uiPriority="39"/>
+    <w:lsdException w:name="toc 7" w:uiPriority="39"/>
+    <w:lsdException w:name="toc 8" w:uiPriority="39"/>
+    <w:lsdException w:name="toc 9" w:uiPriority="39"/>
+    <w:lsdException w:name="caption" w:uiPriority="35" w:qFormat="1"/>
+    <w:lsdException w:name="Title" w:semiHidden="0" w:uiPriority="10" w:unhideWhenUsed="0" w:qFormat="1"/>
+    <w:lsdException w:name="Default Paragraph Font" w:uiPriority="1"/>
+    <w:lsdException w:name="Subtitle" w:semiHidden="0" w:uiPriority="11" w:unhideWhenUsed="0" w:qFormat="1"/>
+    <w:lsdException w:name="Strong" w:semiHidden="0" w:uiPriority="22" w:unhideWhenUsed="0" w:qFormat="1"/>
+    <w:lsdException w:name="Emphasis" w:semiHidden="0" w:uiPriority="20" w:unhideWhenUsed="0" w:qFormat="1"/>
+    <w:lsdException w:name="Table Grid" w:semiHidden="0" w:uiPriority="39" w:unhideWhenUsed="0"/>
+    <w:lsdException w:name="Placeholder Text" w:unhideWhenUsed="0"/>
+    <w:lsdException w:name="No Spacing" w:semiHidden="0" w:uiPriority="1" w:unhideWhenUsed="0" w:qFormat="1"/>
+    <w:lsdException w:name="Light Shading" w:semiHidden="0" w:uiPriority="60" w:unhideWhenUsed="0"/>
+    <w:lsdException w:name="Light List" w:semiHidden="0" w:uiPriority="61" w:unhideWhenUsed="0"/>
+    <w:lsdException w:name="Light Grid" w:semiHidden="0" w:uiPriority="62" w:unhideWhenUsed="0"/>
+    <w:lsdException w:name="Medium Shading 1" w:semiHidden="0" w:uiPriority="63" w:unhideWhenUsed="0"/>
+    <w:lsdException w:name="Medium Shading 2" w:semiHidden="0" w:uiPriority="64" w:unhideWhenUsed="0"/>
+    <w:lsdException w:name="Medium List 1" w:semiHidden="0" w:uiPriority="65" w:unhideWhenUsed="0"/>
+    <w:lsdException w:name="Medium List 2" w:semiHidden="0" w:uiPriority="66" w:unhideWhenUsed="0"/>
+    <w:lsdException w:name="Medium Grid 1" w:semiHidden="0" w:uiPriority="67" w:unhideWhenUsed="0"/>
+    <w:lsdException w:name="Medium Grid 2" w:semiHidden="0" w:uiPriority="68" w:unhideWhenUsed="0"/>
+    <w:lsdException w:name="Medium Grid 3" w:semiHidden="0" w:uiPriority="69" w:unhideWhenUsed="0"/>
+    <w:lsdException w:name="Dark List" w:semiHidden="0" w:uiPriority="70" w:unhideWhenUsed="0"/>
+    <w:lsdException w:name="Colorful Shading" w:semiHidden="0" w:uiPriority="71" w:unhideWhenUsed="0"/>
+    <w:lsdException w:name="Colorful List" w:semiHidden="0" w:uiPriority="72" w:unhideWhenUsed="0"/>
+    <w:lsdException w:name="Colorful Grid" w:semiHidden="0" w:uiPriority="73" w:unhideWhenUsed="0"/>
+    <w:lsdException w:name="Light Shading Accent 1" w:semiHidden="0" w:uiPriority="60" w:unhideWhenUsed="0"/>
+    <w:lsdException w:name="Light List Accent 1" w:semiHidden="0" w:uiPriority="61" w:unhideWhenUsed="0"/>
+    <w:lsdException w:name="Light Grid Accent 1" w:semiHidden="0" w:uiPriority="62" w:unhideWhenUsed="0"/>
+    <w:lsdException w:name="Medium Shading 1 Accent 1" w:semiHidden="0" w:uiPriority="63" w:unhideWhenUsed="0"/>
+    <w:lsdException w:name="Medium Shading 2 Accent 1" w:semiHidden="0" w:uiPriority="64" w:unhideWhenUsed="0"/>
+    <w:lsdException w:name="Medium List 1 Accent 1" w:semiHidden="0" w:uiPriority="65" w:unhideWhenUsed="0"/>
+    <w:lsdException w:name="Revision" w:unhideWhenUsed="0"/>
+    <w:lsdException w:name="List Paragraph" w:semiHidden="0" w:uiPriority="34" w:unhideWhenUsed="0" w:qFormat="1"/>
+    <w:lsdException w:name="Quote" w:semiHidden="0" w:uiPriority="29" w:unhideWhenUsed="0" w:qFormat="1"/>
+    <w:lsdException w:name="Intense Quote" w:semiHidden="0" w:uiPriority="30" w:unhideWhenUsed="0" w:qFormat="1"/>
+    <w:lsdException w:name="Medium List 2 Accent 1" w:semiHidden="0" w:uiPriority="66" w:unhideWhenUsed="0"/>
+    <w:lsdException w:name="Medium Grid 1 Accent 1" w:semiHidden="0" w:uiPriority="67" w:unhideWhenUsed="0"/>
+    <w:lsdException w:name="Medium Grid 2 Accent 1" w:semiHidden="0" w:uiPriority="68" w:unhideWhenUsed="0"/>
+    <w:lsdException w:name="Medium Grid 3 Accent 1" w:semiHidden="0" w:uiPriority="69" w:unhideWhenUsed="0"/>
+    <w:lsdException w:name="Dark List Accent 1" w:semiHidden="0" w:uiPriority="70" w:unhideWhenUsed="0"/>
+    <w:lsdException w:name="Colorful Shading Accent 1" w:semiHidden="0" w:uiPriority="71" w:unhideWhenUsed="0"/>
+    <w:lsdException w:name="Colorful List Accent 1" w:semiHidden="0" w:uiPriority="72" w:unhideWhenUsed="0"/>
+    <w:lsdException w:name="Colorful Grid Accent 1" w:semiHidden="0" w:uiPriority="73" w:unhideWhenUsed="0"/>
+    <w:lsdException w:name="Light Shading Accent 2" w:semiHidden="0" w:uiPriority="60" w:unhideWhenUsed="0"/>
+    <w:lsdException w:name="Light List Accent 2" w:semiHidden="0" w:uiPriority="61" w:unhideWhenUsed="0"/>
+    <w:lsdException w:name="Light Grid Accent 2" w:semiHidden="0" w:uiPriority="62" w:unhideWhenUsed="0"/>
+    <w:lsdException w:name="Medium Shading 1 Accent 2" w:semiHidden="0" w:uiPriority="63" w:unhideWhenUsed="0"/>
+    <w:lsdException w:name="Medium Shading 2 Accent 2" w:semiHidden="0" w:uiPriority="64" w:unhideWhenUsed="0"/>
+    <w:lsdException w:name="Medium List 1 Accent 2" w:semiHidden="0" w:uiPriority="65" w:unhideWhenUsed="0"/>
+    <w:lsdException w:name="Medium List 2 Accent 2" w:semiHidden="0" w:uiPriority="66" w:unhideWhenUsed="0"/>
+    <w:lsdException w:name="Medium Grid 1 Accent 2" w:semiHidden="0" w:uiPriority="67" w:unhideWhenUsed="0"/>
+    <w:lsdException w:name="Medium Grid 2 Accent 2" w:semiHidden="0" w:uiPriority="68" w:unhideWhenUsed="0"/>
+    <w:lsdException w:name="Medium Grid 3 Accent 2" w:semiHidden="0" w:uiPriority="69" w:unhideWhenUsed="0"/>
+    <w:lsdException w:name="Dark List Accent 2" w:semiHidden="0" w:uiPriority="70" w:unhideWhenUsed="0"/>
+    <w:lsdException w:name="Colorful Shading Accent 2" w:semiHidden="0" w:uiPriority="71" w:unhideWhenUsed="0"/>
+    <w:lsdException w:name="Colorful List Accent 2" w:semiHidden="0" w:uiPriority="72" w:unhideWhenUsed="0"/>
+    <w:lsdException w:name="Colorful Grid Accent 2" w:semiHidden="0" w:uiPriority="73" w:unhideWhenUsed="0"/>
+    <w:lsdException w:name="Light Shading Accent 3" w:semiHidden="0" w:uiPriority="60" w:unhideWhenUsed="0"/>
+    <w:lsdException w:name="Light List Accent 3" w:semiHidden="0" w:uiPriority="61" w:unhideWhenUsed="0"/>
+    <w:lsdException w:name="Light Grid Accent 3" w:semiHidden="0" w:uiPriority="62" w:unhideWhenUsed="0"/>
+    <w:lsdException w:name="Medium Shading 1 Accent 3" w:semiHidden="0" w:uiPriority="63" w:unhideWhenUsed="0"/>
+    <w:lsdException w:name="Medium Shading 2 Accent 3" w:semiHidden="0" w:uiPriority="64" w:unhideWhenUsed="0"/>
+    <w:lsdException w:name="Medium List 1 Accent 3" w:semiHidden="0" w:uiPriority="65" w:unhideWhenUsed="0"/>
+    <w:lsdException w:name="Medium List 2 Accent 3" w:semiHidden="0" w:uiPriority="66" w:unhideWhenUsed="0"/>
+    <w:lsdException w:name="Medium Grid 1 Accent 3" w:semiHidden="0" w:uiPriority="67" w:unhideWhenUsed="0"/>
+    <w:lsdException w:name="Medium Grid 2 Accent 3" w:semiHidden="0" w:uiPriority="68" w:unhideWhenUsed="0"/>
+    <w:lsdException w:name="Medium Grid 3 Accent 3" w:semiHidden="0" w:uiPriority="69" w:unhideWhenUsed="0"/>
+    <w:lsdException w:name="Dark List Accent 3" w:semiHidden="0" w:uiPriority="70" w:unhideWhenUsed="0"/>
+    <w:lsdException w:name="Colorful Shading Accent 3" w:semiHidden="0" w:uiPriority="71" w:unhideWhenUsed="0"/>
+    <w:lsdException w:name="Colorful List Accent 3" w:semiHidden="0" w:uiPriority="72" w:unhideWhenUsed="0"/>
+    <w:lsdException w:name="Colorful Grid Accent 3" w:semiHidden="0" w:uiPriority="73" w:unhideWhenUsed="0"/>
+    <w:lsdException w:name="Light Shading Accent 4" w:semiHidden="0" w:uiPriority="60" w:unhideWhenUsed="0"/>
+    <w:lsdException w:name="Light List Accent 4" w:semiHidden="0" w:uiPriority="61" w:unhideWhenUsed="0"/>
+    <w:lsdException w:name="Light Grid Accent 4" w:semiHidden="0" w:uiPriority="62" w:unhideWhenUsed="0"/>
+    <w:lsdException w:name="Medium Shading 1 Accent 4" w:semiHidden="0" w:uiPriority="63" w:unhideWhenUsed="0"/>
+    <w:lsdException w:name="Medium Shading 2 Accent 4" w:semiHidden="0" w:uiPriority="64" w:unhideWhenUsed="0"/>
+    <w:lsdException w:name="Medium List 1 Accent 4" w:semiHidden="0" w:uiPriority="65" w:unhideWhenUsed="0"/>
+    <w:lsdException w:name="Medium List 2 Accent 4" w:semiHidden="0" w:uiPriority="66" w:unhideWhenUsed="0"/>
+    <w:lsdException w:name="Medium Grid 1 Accent 4" w:semiHidden="0" w:uiPriority="67" w:unhideWhenUsed="0"/>
+    <w:lsdException w:name="Medium Grid 2 Accent 4" w:semiHidden="0" w:uiPriority="68" w:unhideWhenUsed="0"/>
+    <w:lsdException w:name="Medium Grid 3 Accent 4" w:semiHidden="0" w:uiPriority="69" w:unhideWhenUsed="0"/>
+    <w:lsdException w:name="Dark List Accent 4" w:semiHidden="0" w:uiPriority="70" w:unhideWhenUsed="0"/>
+    <w:lsdException w:name="Colorful Shading Accent 4" w:semiHidden="0" w:uiPriority="71" w:unhideWhenUsed="0"/>
+    <w:lsdException w:name="Colorful List Accent 4" w:semiHidden="0" w:uiPriority="72" w:unhideWhenUsed="0"/>
+    <w:lsdException w:name="Colorful Grid Accent 4" w:semiHidden="0" w:uiPriority="73" w:unhideWhenUsed="0"/>
+    <w:lsdException w:name="Light Shading Accent 5" w:semiHidden="0" w:uiPriority="60" w:unhideWhenUsed="0"/>
+    <w:lsdException w:name="Light List Accent 5" w:semiHidden="0" w:uiPriority="61" w:unhideWhenUsed="0"/>
+    <w:lsdException w:name="Light Grid Accent 5" w:semiHidden="0" w:uiPriority="62" w:unhideWhenUsed="0"/>
+    <w:lsdException w:name="Medium Shading 1 Accent 5" w:semiHidden="0" w:uiPriority="63" w:unhideWhenUsed="0"/>
+    <w:lsdException w:name="Medium Shading 2 Accent 5" w:semiHidden="0" w:uiPriority="64" w:unhideWhenUsed="0"/>
+    <w:lsdException w:name="Medium List 1 Accent 5" w:semiHidden="0" w:uiPriority="65" w:unhideWhenUsed="0"/>
+    <w:lsdException w:name="Medium List 2 Accent 5" w:semiHidden="0" w:uiPriority="66" w:unhideWhenUsed="0"/>
+    <w:lsdException w:name="Medium Grid 1 Accent 5" w:semiHidden="0" w:uiPriority="67" w:unhideWhenUsed="0"/>
+    <w:lsdException w:name="Medium Grid 2 Accent 5" w:semiHidden="0" w:uiPriority="68" w:unhideWhenUsed="0"/>
+    <w:lsdException w:name="Medium Grid 3 Accent 5" w:semiHidden="0" w:uiPriority="69" w:unhideWhenUsed="0"/>
+    <w:lsdException w:name="Dark List Accent 5" w:semiHidden="0" w:uiPriority="70" w:unhideWhenUsed="0"/>
+    <w:lsdException w:name="Colorful Shading Accent 5" w:semiHidden="0" w:uiPriority="71" w:unhideWhenUsed="0"/>
+    <w:lsdException w:name="Colorful List Accent 5" w:semiHidden="0" w:uiPriority="72" w:unhideWhenUsed="0"/>
+    <w:lsdException w:name="Colorful Grid Accent 5" w:semiHidden="0" w:uiPriority="73" w:unhideWhenUsed="0"/>
+    <w:lsdException w:name="Light Shading Accent 6" w:semiHidden="0" w:uiPriority="60" w:unhideWhenUsed="0"/>
+    <w:lsdException w:name="Light List Accent 6" w:semiHidden="0" w:uiPriority="61" w:unhideWhenUsed="0"/>
+    <w:lsdException w:name="Light Grid Accent 6" w:semiHidden="0" w:uiPriority="62" w:unhideWhenUsed="0"/>
+    <w:lsdException w:name="Medium Shading 1 Accent 6" w:semiHidden="0" w:uiPriority="63" w:unhideWhenUsed="0"/>
+    <w:lsdException w:name="Medium Shading 2 Accent 6" w:semiHidden="0" w:uiPriority="64" w:unhideWhenUsed="0"/>
+    <w:lsdException w:name="Medium List 1 Accent 6" w:semiHidden="0" w:uiPriority="65" w:unhideWhenUsed="0"/>
+    <w:lsdException w:name="Medium List 2 Accent 6" w:semiHidden="0" w:uiPriority="66" w:unhideWhenUsed="0"/>
+    <w:lsdException w:name="Medium Grid 1 Accent 6" w:semiHidden="0" w:uiPriority="67" w:unhideWhenUsed="0"/>
+    <w:lsdException w:name="Medium Grid 2 Accent 6" w:semiHidden="0" w:uiPriority="68" w:unhideWhenUsed="0"/>
+    <w:lsdException w:name="Medium Grid 3 Accent 6" w:semiHidden="0" w:uiPriority="69" w:unhideWhenUsed="0"/>
+    <w:lsdException w:name="Dark List Accent 6" w:semiHidden="0" w:uiPriority="70" w:unhideWhenUsed="0"/>
+    <w:lsdException w:name="Colorful Shading Accent 6" w:semiHidden="0" w:uiPriority="71" w:unhideWhenUsed="0"/>
+    <w:lsdException w:name="Colorful List Accent 6" w:semiHidden="0" w:uiPriority="72" w:unhideWhenUsed="0"/>
+    <w:lsdException w:name="Colorful Grid Accent 6" w:semiHidden="0" w:uiPriority="73" w:unhideWhenUsed="0"/>
+    <w:lsdException w:name="Subtle Emphasis" w:semiHidden="0" w:uiPriority="19" w:unhideWhenUsed="0" w:qFormat="1"/>
+    <w:lsdException w:name="Intense Emphasis" w:semiHidden="0" w:uiPriority="21" w:unhideWhenUsed="0" w:qFormat="1"/>
+    <w:lsdException w:name="Subtle Reference" w:semiHidden="0" w:uiPriority="31" w:unhideWhenUsed="0" w:qFormat="1"/>
+    <w:lsdException w:name="Intense Reference" w:semiHidden="0" w:uiPriority="32" w:unhideWhenUsed="0" w:qFormat="1"/>
+    <w:lsdException w:name="Book Title" w:semiHidden="0" w:uiPriority="33" w:unhideWhenUsed="0" w:qFormat="1"/>
+    <w:lsdException w:name="Bibliography" w:uiPriority="37"/>
+    <w:lsdException w:name="TOC Heading" w:uiPriority="39" w:qFormat="1"/>
+  </w:latentStyles>
+  <w:style w:type="paragraph" w:default="1" w:styleId="Normal">
+    <w:name w:val="Normal"/>
+    <w:qFormat/>
+  </w:style>
+  <w:style w:type="character" w:default="1" w:styleId="DefaultParagraphFont">
+    <w:name w:val="Default Paragraph Font"/>
+    <w:uiPriority w:val="1"/>
+    <w:semiHidden/>
+    <w:unhideWhenUsed/>
+  </w:style>
+  <w:style w:type="table" w:default="1" w:styleId="TableNormal">
+    <w:name w:val="Normal Table"/>
+    <w:uiPriority w:val="99"/>
+    <w:semiHidden/>
+    <w:unhideWhenUsed/>
+    <w:tblPr>
+      <w:tblInd w:w="0" w:type="dxa"/>
+      <w:tblCellMar>
+        <w:top w:w="0" w:type="dxa"/>
+        <w:left w:w="108" w:type="dxa"/>
+        <w:bottom w:w="0" w:type="dxa"/>
+        <w:right w:w="108" w:type="dxa"/>
+      </w:tblCellMar>
+    </w:tblPr>
+  </w:style>
+  <w:style w:type="numbering" w:default="1" w:styleId="NoList">
+    <w:name w:val="No List"/>
+    <w:uiPriority w:val="99"/>
+    <w:semiHidden/>
+    <w:unhideWhenUsed/>
+  </w:style>
+  <w:style w:type="paragraph" w:styleId="FootnoteText">
+    <w:name w:val="footnote text"/>
+    <w:basedOn w:val="Normal"/>
+    <w:link w:val="FootnoteTextChar"/>
+    <w:uiPriority w:val="99"/>
+    <w:unhideWhenUsed/>
+    <w:rsid w:val="001D64BD"/>
+  </w:style>
+  <w:style w:type="character" w:customStyle="1" w:styleId="FootnoteTextChar">
+    <w:name w:val="Footnote Text Char"/>
+    <w:basedOn w:val="DefaultParagraphFont"/>
+    <w:link w:val="FootnoteText"/>
+    <w:uiPriority w:val="99"/>
+    <w:rsid w:val="001D64BD"/>
+  </w:style>
+  <w:style w:type="character" w:styleId="FootnoteReference">
+    <w:name w:val="footnote reference"/>
+    <w:basedOn w:val="DefaultParagraphFont"/>
+    <w:uiPriority w:val="99"/>
+    <w:unhideWhenUsed/>
+    <w:rsid w:val="001D64BD"/>
+    <w:rPr>
+      <w:vertAlign w:val="superscript"/>
+    </w:rPr>
+  </w:style>
+  <w:style w:type="paragraph" w:styleId="ListParagraph">
+    <w:name w:val="List Paragraph"/>
+    <w:basedOn w:val="Normal"/>
+    <w:uiPriority w:val="34"/>
+    <w:qFormat/>
+    <w:rsid w:val="00620B5C"/>
+    <w:pPr>
+      <w:ind w:left="720"/>
+      <w:contextualSpacing/>
+    </w:pPr>
+  </w:style>
+  <w:style w:type="character" w:styleId="CommentReference">
+    <w:name w:val="annotation reference"/>
+    <w:basedOn w:val="DefaultParagraphFont"/>
+    <w:uiPriority w:val="99"/>
+    <w:semiHidden/>
+    <w:unhideWhenUsed/>
+    <w:rsid w:val="001F407E"/>
+    <w:rPr>
+      <w:sz w:val="16"/>
+      <w:szCs w:val="16"/>
+    </w:rPr>
+  </w:style>
+  <w:style w:type="paragraph" w:styleId="CommentText">
+    <w:name w:val="annotation text"/>
+    <w:basedOn w:val="Normal"/>
+    <w:link w:val="CommentTextChar"/>
+    <w:uiPriority w:val="99"/>
+    <w:semiHidden/>
+    <w:unhideWhenUsed/>
+    <w:rsid w:val="001F407E"/>
+    <w:rPr>
+      <w:sz w:val="20"/>
+      <w:szCs w:val="20"/>
+    </w:rPr>
+  </w:style>
+  <w:style w:type="character" w:customStyle="1" w:styleId="CommentTextChar">
+    <w:name w:val="Comment Text Char"/>
+    <w:basedOn w:val="DefaultParagraphFont"/>
+    <w:link w:val="CommentText"/>
+    <w:uiPriority w:val="99"/>
+    <w:semiHidden/>
+    <w:rsid w:val="001F407E"/>
+    <w:rPr>
+      <w:sz w:val="20"/>
+      <w:szCs w:val="20"/>
+    </w:rPr>
+  </w:style>
+  <w:style w:type="paragraph" w:styleId="CommentSubject">
+    <w:name w:val="annotation subject"/>
+    <w:basedOn w:val="CommentText"/>
+    <w:next w:val="CommentText"/>
+    <w:link w:val="CommentSubjectChar"/>
+    <w:uiPriority w:val="99"/>
+    <w:semiHidden/>
+    <w:unhideWhenUsed/>
+    <w:rsid w:val="001F407E"/>
+    <w:rPr>
+      <w:b/>
+      <w:bCs/>
+    </w:rPr>
+  </w:style>
+  <w:style w:type="character" w:customStyle="1" w:styleId="CommentSubjectChar">
+    <w:name w:val="Comment Subject Char"/>
+    <w:basedOn w:val="CommentTextChar"/>
+    <w:link w:val="CommentSubject"/>
+    <w:uiPriority w:val="99"/>
+    <w:semiHidden/>
+    <w:rsid w:val="001F407E"/>
+    <w:rPr>
+      <w:b/>
+      <w:bCs/>
+      <w:sz w:val="20"/>
+      <w:szCs w:val="20"/>
+    </w:rPr>
+  </w:style>
+  <w:style w:type="paragraph" w:styleId="BalloonText">
+    <w:name w:val="Balloon Text"/>
+    <w:basedOn w:val="Normal"/>
+    <w:link w:val="BalloonTextChar"/>
+    <w:uiPriority w:val="99"/>
+    <w:semiHidden/>
+    <w:unhideWhenUsed/>
+    <w:rsid w:val="001F407E"/>
+    <w:rPr>
+      <w:rFonts w:ascii="Tahoma" w:hAnsi="Tahoma" w:cs="Tahoma"/>
+      <w:sz w:val="16"/>
+      <w:szCs w:val="16"/>
+    </w:rPr>
+  </w:style>
+  <w:style w:type="character" w:customStyle="1" w:styleId="BalloonTextChar">
+    <w:name w:val="Balloon Text Char"/>
+    <w:basedOn w:val="DefaultParagraphFont"/>
+    <w:link w:val="BalloonText"/>
+    <w:uiPriority w:val="99"/>
+    <w:semiHidden/>
+    <w:rsid w:val="001F407E"/>
+    <w:rPr>
+      <w:rFonts w:ascii="Tahoma" w:hAnsi="Tahoma" w:cs="Tahoma"/>
+      <w:sz w:val="16"/>
+      <w:szCs w:val="16"/>
     </w:rPr>
   </w:style>
 </w:styles>
@@ -18613,7 +18935,7 @@
   <a:extraClrSchemeLst/>
   <a:extLst>
     <a:ext uri="{05A4C25C-085E-4340-85A3-A5531E510DB2}">
-      <thm15:themeFamily xmlns:thm15="http://schemas.microsoft.com/office/thememl/2012/main" name="Office Theme" id="{62F939B6-93AF-4DB8-9C6B-D6C7DFDC589F}" vid="{4A3C46E8-61CC-4603-A589-7422A47A8E4A}"/>
+      <thm15:themeFamily xmlns="" xmlns:thm15="http://schemas.microsoft.com/office/thememl/2012/main" name="Office Theme" id="{62F939B6-93AF-4DB8-9C6B-D6C7DFDC589F}" vid="{4A3C46E8-61CC-4603-A589-7422A47A8E4A}"/>
     </a:ext>
   </a:extLst>
 </a:theme>

</xml_diff>

<commit_message>
added description of bins for binned vars to cleaning writeup
</commit_message>
<xml_diff>
--- a/part2_exploratory_analysis/Data merging cleaning basic analysis writeup.docx
+++ b/part2_exploratory_analysis/Data merging cleaning basic analysis writeup.docx
@@ -3,6 +3,9 @@
 <w:document xmlns:wpc="http://schemas.microsoft.com/office/word/2010/wordprocessingCanvas" xmlns:mo="http://schemas.microsoft.com/office/mac/office/2008/main" xmlns:mc="http://schemas.openxmlformats.org/markup-compatibility/2006" xmlns:mv="urn:schemas-microsoft-com:mac:vml" xmlns:o="urn:schemas-microsoft-com:office:office" xmlns:r="http://schemas.openxmlformats.org/officeDocument/2006/relationships" xmlns:m="http://schemas.openxmlformats.org/officeDocument/2006/math" xmlns:v="urn:schemas-microsoft-com:vml" xmlns:wp14="http://schemas.microsoft.com/office/word/2010/wordprocessingDrawing" xmlns:wp="http://schemas.openxmlformats.org/drawingml/2006/wordprocessingDrawing" xmlns:w10="urn:schemas-microsoft-com:office:word" xmlns:w="http://schemas.openxmlformats.org/wordprocessingml/2006/main" xmlns:w14="http://schemas.microsoft.com/office/word/2010/wordml" xmlns:w15="http://schemas.microsoft.com/office/word/2012/wordml" xmlns:wpg="http://schemas.microsoft.com/office/word/2010/wordprocessingGroup" xmlns:wpi="http://schemas.microsoft.com/office/word/2010/wordprocessingInk" xmlns:wne="http://schemas.microsoft.com/office/word/2006/wordml" xmlns:wps="http://schemas.microsoft.com/office/word/2010/wordprocessingShape" mc:Ignorable="w14 w15 wp14">
   <w:body>
     <w:p>
+      <w:pPr>
+        <w:ind w:firstLine="720"/>
+      </w:pPr>
       <w:r>
         <w:t xml:space="preserve">Data </w:t>
       </w:r>
@@ -889,12 +892,42 @@
       </w:r>
       <w:proofErr w:type="spellEnd"/>
       <w:r>
-        <w:t>, respectively) with four levels (very low, m</w:t>
+        <w:t>, respectively) with four levels (very low, mid-low, mid-high, and high).</w:t>
+      </w:r>
+      <w:r>
+        <w:t xml:space="preserve"> These levels were calculated by dividing the total range of the variables into four equal segments, and sorting each observation into a segment. </w:t>
+      </w:r>
+      <w:r>
+        <w:t>For candidate total funding, these bins were [$100, $431,000</w:t>
+      </w:r>
+      <w:r>
+        <w:t>]</w:t>
+      </w:r>
+      <w:r>
+        <w:t>,</w:t>
+      </w:r>
+      <w:r>
+        <w:t xml:space="preserve"> (</w:t>
+      </w:r>
+      <w:r>
+        <w:t>$431,000, $862,000], ($862,000, $1.29M], and ($1.29M</w:t>
+      </w:r>
+      <w:r>
+        <w:t>,</w:t>
+      </w:r>
+      <w:r>
+        <w:t xml:space="preserve"> 1.73M</w:t>
+      </w:r>
+      <w:r>
+        <w:t>]</w:t>
+      </w:r>
+      <w:r>
+        <w:t xml:space="preserve">, and for vote percent, these bins were [12.3%, 32.4%], (32.4%, 52.6%], (52.6%, 72.7%], </w:t>
       </w:r>
       <w:bookmarkStart w:id="1" w:name="_GoBack"/>
       <w:bookmarkEnd w:id="1"/>
       <w:r>
-        <w:t xml:space="preserve">id-low, mid-high, and high). </w:t>
+        <w:t>and (72.7%, 92.9%].</w:t>
       </w:r>
     </w:p>
     <w:p/>
@@ -14237,6 +14270,7 @@
                 <w:sz w:val="26"/>
                 <w:szCs w:val="26"/>
               </w:rPr>
+              <w:lastRenderedPageBreak/>
               <w:t>PoldataSPIndustriesStockData</w:t>
             </w:r>
             <w:proofErr w:type="spellEnd"/>

</xml_diff>